<commit_message>
Updates to document and adding pictures.
</commit_message>
<xml_diff>
--- a/H89MSX/H89-MSX-Board.docx
+++ b/H89MSX/H89-MSX-Board.docx
@@ -27,7 +27,32 @@
       </w:pPr>
       <w:r>
         <w:rPr/>
-        <w:t>Jeff Tranter &lt;tranter@pobox.com&gt;</w:t>
+        <w:t>Jeff Tranter &lt;</w:t>
+      </w:r>
+      <w:hyperlink r:id="rId2">
+        <w:r>
+          <w:rPr>
+            <w:rStyle w:val="Hyperlink"/>
+          </w:rPr>
+          <w:t>tranter@pobox.com</w:t>
+        </w:r>
+      </w:hyperlink>
+      <w:hyperlink r:id="rId3">
+        <w:r>
+          <w:rPr/>
+          <w:t>&gt;</w:t>
+        </w:r>
+      </w:hyperlink>
+    </w:p>
+    <w:p>
+      <w:pPr>
+        <w:pStyle w:val="normal1"/>
+        <w:jc w:val="center"/>
+        <w:rPr/>
+      </w:pPr>
+      <w:r>
+        <w:rPr/>
+        <w:t>DRAFT VERSION</w:t>
       </w:r>
     </w:p>
     <w:p>
@@ -84,7 +109,39 @@
       </w:pPr>
       <w:r>
         <w:rPr/>
-        <w:t>This document contains notes on the Heathkit H-89 MSX Graphics board designed by Norberto Collado. I have assembled one and made these notes to assist others who may do the same.</w:t>
+        <w:t xml:space="preserve">This document contains notes on the Heathkit H-89 MSX Graphics board designed by Norberto Collado. I have assembled one </w:t>
+      </w:r>
+      <w:r>
+        <w:rPr/>
+        <w:t xml:space="preserve">of these boards </w:t>
+      </w:r>
+      <w:r>
+        <w:rPr/>
+        <w:t xml:space="preserve">and </w:t>
+      </w:r>
+      <w:r>
+        <w:rPr/>
+        <w:t>have provided</w:t>
+      </w:r>
+      <w:r>
+        <w:rPr/>
+        <w:t xml:space="preserve"> these notes to assist others who may </w:t>
+      </w:r>
+      <w:r>
+        <w:rPr/>
+        <w:t>be</w:t>
+      </w:r>
+      <w:r>
+        <w:rPr/>
+        <w:t xml:space="preserve"> do</w:t>
+      </w:r>
+      <w:r>
+        <w:rPr/>
+        <w:t>ing</w:t>
+      </w:r>
+      <w:r>
+        <w:rPr/>
+        <w:t xml:space="preserve"> the same.</w:t>
       </w:r>
     </w:p>
     <w:p>
@@ -271,7 +328,15 @@
       </w:pPr>
       <w:r>
         <w:rPr/>
-        <w:t>See reference [X] for a more detailed bill of materials.</w:t>
+        <w:t>See reference [</w:t>
+      </w:r>
+      <w:r>
+        <w:rPr/>
+        <w:t>10</w:t>
+      </w:r>
+      <w:r>
+        <w:rPr/>
+        <w:t>] for a more detailed bill of materials.</w:t>
       </w:r>
     </w:p>
     <w:p>
@@ -285,9 +350,9 @@
     </w:p>
     <w:tbl>
       <w:tblPr>
-        <w:tblW w:w="13072" w:type="dxa"/>
+        <w:tblW w:w="9388" w:type="dxa"/>
         <w:jc w:val="left"/>
-        <w:tblInd w:w="-1" w:type="dxa"/>
+        <w:tblInd w:w="29" w:type="dxa"/>
         <w:tblLayout w:type="fixed"/>
         <w:tblCellMar>
           <w:top w:w="0" w:type="dxa"/>
@@ -297,10 +362,10 @@
         </w:tblCellMar>
       </w:tblPr>
       <w:tblGrid>
-        <w:gridCol w:w="677"/>
-        <w:gridCol w:w="4211"/>
-        <w:gridCol w:w="1976"/>
-        <w:gridCol w:w="6207"/>
+        <w:gridCol w:w="450"/>
+        <w:gridCol w:w="3713"/>
+        <w:gridCol w:w="1262"/>
+        <w:gridCol w:w="3963"/>
       </w:tblGrid>
       <w:tr>
         <w:trPr>
@@ -308,7 +373,7 @@
         </w:trPr>
         <w:tc>
           <w:tcPr>
-            <w:tcW w:w="677" w:type="dxa"/>
+            <w:tcW w:w="450" w:type="dxa"/>
             <w:tcBorders>
               <w:top w:val="single" w:sz="6" w:space="0" w:color="000000"/>
               <w:left w:val="single" w:sz="6" w:space="0" w:color="000000"/>
@@ -336,7 +401,7 @@
         </w:tc>
         <w:tc>
           <w:tcPr>
-            <w:tcW w:w="4211" w:type="dxa"/>
+            <w:tcW w:w="3713" w:type="dxa"/>
             <w:tcBorders>
               <w:top w:val="single" w:sz="6" w:space="0" w:color="000000"/>
               <w:left w:val="single" w:sz="6" w:space="0" w:color="000000"/>
@@ -364,7 +429,7 @@
         </w:tc>
         <w:tc>
           <w:tcPr>
-            <w:tcW w:w="1976" w:type="dxa"/>
+            <w:tcW w:w="1262" w:type="dxa"/>
             <w:tcBorders>
               <w:top w:val="single" w:sz="6" w:space="0" w:color="000000"/>
               <w:left w:val="single" w:sz="6" w:space="0" w:color="000000"/>
@@ -392,7 +457,7 @@
         </w:tc>
         <w:tc>
           <w:tcPr>
-            <w:tcW w:w="6207" w:type="dxa"/>
+            <w:tcW w:w="3963" w:type="dxa"/>
             <w:tcBorders>
               <w:top w:val="single" w:sz="6" w:space="0" w:color="000000"/>
               <w:left w:val="single" w:sz="6" w:space="0" w:color="000000"/>
@@ -426,7 +491,7 @@
         </w:trPr>
         <w:tc>
           <w:tcPr>
-            <w:tcW w:w="677" w:type="dxa"/>
+            <w:tcW w:w="450" w:type="dxa"/>
             <w:tcBorders>
               <w:left w:val="single" w:sz="6" w:space="0" w:color="000000"/>
               <w:bottom w:val="single" w:sz="6" w:space="0" w:color="000000"/>
@@ -452,7 +517,7 @@
         </w:tc>
         <w:tc>
           <w:tcPr>
-            <w:tcW w:w="4211" w:type="dxa"/>
+            <w:tcW w:w="3713" w:type="dxa"/>
             <w:tcBorders>
               <w:left w:val="single" w:sz="6" w:space="0" w:color="000000"/>
               <w:bottom w:val="single" w:sz="6" w:space="0" w:color="000000"/>
@@ -478,7 +543,7 @@
         </w:tc>
         <w:tc>
           <w:tcPr>
-            <w:tcW w:w="1976" w:type="dxa"/>
+            <w:tcW w:w="1262" w:type="dxa"/>
             <w:tcBorders>
               <w:left w:val="single" w:sz="6" w:space="0" w:color="000000"/>
               <w:bottom w:val="single" w:sz="6" w:space="0" w:color="000000"/>
@@ -504,7 +569,7 @@
         </w:tc>
         <w:tc>
           <w:tcPr>
-            <w:tcW w:w="6207" w:type="dxa"/>
+            <w:tcW w:w="3963" w:type="dxa"/>
             <w:tcBorders>
               <w:left w:val="single" w:sz="6" w:space="0" w:color="000000"/>
               <w:bottom w:val="single" w:sz="6" w:space="0" w:color="000000"/>
@@ -536,7 +601,7 @@
         </w:trPr>
         <w:tc>
           <w:tcPr>
-            <w:tcW w:w="677" w:type="dxa"/>
+            <w:tcW w:w="450" w:type="dxa"/>
             <w:tcBorders>
               <w:left w:val="single" w:sz="6" w:space="0" w:color="000000"/>
               <w:bottom w:val="single" w:sz="6" w:space="0" w:color="000000"/>
@@ -562,7 +627,7 @@
         </w:tc>
         <w:tc>
           <w:tcPr>
-            <w:tcW w:w="4211" w:type="dxa"/>
+            <w:tcW w:w="3713" w:type="dxa"/>
             <w:tcBorders>
               <w:left w:val="single" w:sz="6" w:space="0" w:color="000000"/>
               <w:bottom w:val="single" w:sz="6" w:space="0" w:color="000000"/>
@@ -588,7 +653,7 @@
         </w:tc>
         <w:tc>
           <w:tcPr>
-            <w:tcW w:w="1976" w:type="dxa"/>
+            <w:tcW w:w="1262" w:type="dxa"/>
             <w:tcBorders>
               <w:left w:val="single" w:sz="6" w:space="0" w:color="000000"/>
               <w:bottom w:val="single" w:sz="6" w:space="0" w:color="000000"/>
@@ -614,7 +679,7 @@
         </w:tc>
         <w:tc>
           <w:tcPr>
-            <w:tcW w:w="6207" w:type="dxa"/>
+            <w:tcW w:w="3963" w:type="dxa"/>
             <w:tcBorders>
               <w:left w:val="single" w:sz="6" w:space="0" w:color="000000"/>
               <w:bottom w:val="single" w:sz="6" w:space="0" w:color="000000"/>
@@ -646,7 +711,7 @@
         </w:trPr>
         <w:tc>
           <w:tcPr>
-            <w:tcW w:w="677" w:type="dxa"/>
+            <w:tcW w:w="450" w:type="dxa"/>
             <w:tcBorders>
               <w:left w:val="single" w:sz="6" w:space="0" w:color="000000"/>
               <w:bottom w:val="single" w:sz="6" w:space="0" w:color="000000"/>
@@ -672,7 +737,7 @@
         </w:tc>
         <w:tc>
           <w:tcPr>
-            <w:tcW w:w="4211" w:type="dxa"/>
+            <w:tcW w:w="3713" w:type="dxa"/>
             <w:tcBorders>
               <w:left w:val="single" w:sz="6" w:space="0" w:color="000000"/>
               <w:bottom w:val="single" w:sz="6" w:space="0" w:color="000000"/>
@@ -698,7 +763,7 @@
         </w:tc>
         <w:tc>
           <w:tcPr>
-            <w:tcW w:w="1976" w:type="dxa"/>
+            <w:tcW w:w="1262" w:type="dxa"/>
             <w:tcBorders>
               <w:left w:val="single" w:sz="6" w:space="0" w:color="000000"/>
               <w:bottom w:val="single" w:sz="6" w:space="0" w:color="000000"/>
@@ -724,7 +789,7 @@
         </w:tc>
         <w:tc>
           <w:tcPr>
-            <w:tcW w:w="6207" w:type="dxa"/>
+            <w:tcW w:w="3963" w:type="dxa"/>
             <w:tcBorders>
               <w:left w:val="single" w:sz="6" w:space="0" w:color="000000"/>
               <w:bottom w:val="single" w:sz="6" w:space="0" w:color="000000"/>
@@ -756,7 +821,7 @@
         </w:trPr>
         <w:tc>
           <w:tcPr>
-            <w:tcW w:w="677" w:type="dxa"/>
+            <w:tcW w:w="450" w:type="dxa"/>
             <w:tcBorders>
               <w:left w:val="single" w:sz="6" w:space="0" w:color="000000"/>
               <w:bottom w:val="single" w:sz="6" w:space="0" w:color="000000"/>
@@ -782,7 +847,7 @@
         </w:tc>
         <w:tc>
           <w:tcPr>
-            <w:tcW w:w="4211" w:type="dxa"/>
+            <w:tcW w:w="3713" w:type="dxa"/>
             <w:tcBorders>
               <w:left w:val="single" w:sz="6" w:space="0" w:color="000000"/>
               <w:bottom w:val="single" w:sz="6" w:space="0" w:color="000000"/>
@@ -808,7 +873,7 @@
         </w:tc>
         <w:tc>
           <w:tcPr>
-            <w:tcW w:w="1976" w:type="dxa"/>
+            <w:tcW w:w="1262" w:type="dxa"/>
             <w:tcBorders>
               <w:left w:val="single" w:sz="6" w:space="0" w:color="000000"/>
               <w:bottom w:val="single" w:sz="6" w:space="0" w:color="000000"/>
@@ -834,7 +899,7 @@
         </w:tc>
         <w:tc>
           <w:tcPr>
-            <w:tcW w:w="6207" w:type="dxa"/>
+            <w:tcW w:w="3963" w:type="dxa"/>
             <w:tcBorders>
               <w:left w:val="single" w:sz="6" w:space="0" w:color="000000"/>
               <w:bottom w:val="single" w:sz="6" w:space="0" w:color="000000"/>
@@ -866,7 +931,7 @@
         </w:trPr>
         <w:tc>
           <w:tcPr>
-            <w:tcW w:w="677" w:type="dxa"/>
+            <w:tcW w:w="450" w:type="dxa"/>
             <w:tcBorders>
               <w:left w:val="single" w:sz="6" w:space="0" w:color="000000"/>
               <w:bottom w:val="single" w:sz="6" w:space="0" w:color="000000"/>
@@ -892,7 +957,7 @@
         </w:tc>
         <w:tc>
           <w:tcPr>
-            <w:tcW w:w="4211" w:type="dxa"/>
+            <w:tcW w:w="3713" w:type="dxa"/>
             <w:tcBorders>
               <w:left w:val="single" w:sz="6" w:space="0" w:color="000000"/>
               <w:bottom w:val="single" w:sz="6" w:space="0" w:color="000000"/>
@@ -918,7 +983,7 @@
         </w:tc>
         <w:tc>
           <w:tcPr>
-            <w:tcW w:w="1976" w:type="dxa"/>
+            <w:tcW w:w="1262" w:type="dxa"/>
             <w:tcBorders>
               <w:left w:val="single" w:sz="6" w:space="0" w:color="000000"/>
               <w:bottom w:val="single" w:sz="6" w:space="0" w:color="000000"/>
@@ -944,7 +1009,7 @@
         </w:tc>
         <w:tc>
           <w:tcPr>
-            <w:tcW w:w="6207" w:type="dxa"/>
+            <w:tcW w:w="3963" w:type="dxa"/>
             <w:tcBorders>
               <w:left w:val="single" w:sz="6" w:space="0" w:color="000000"/>
               <w:bottom w:val="single" w:sz="6" w:space="0" w:color="000000"/>
@@ -976,7 +1041,7 @@
         </w:trPr>
         <w:tc>
           <w:tcPr>
-            <w:tcW w:w="677" w:type="dxa"/>
+            <w:tcW w:w="450" w:type="dxa"/>
             <w:tcBorders>
               <w:left w:val="single" w:sz="6" w:space="0" w:color="000000"/>
               <w:bottom w:val="single" w:sz="6" w:space="0" w:color="000000"/>
@@ -1002,7 +1067,7 @@
         </w:tc>
         <w:tc>
           <w:tcPr>
-            <w:tcW w:w="4211" w:type="dxa"/>
+            <w:tcW w:w="3713" w:type="dxa"/>
             <w:tcBorders>
               <w:left w:val="single" w:sz="6" w:space="0" w:color="000000"/>
               <w:bottom w:val="single" w:sz="6" w:space="0" w:color="000000"/>
@@ -1028,7 +1093,7 @@
         </w:tc>
         <w:tc>
           <w:tcPr>
-            <w:tcW w:w="1976" w:type="dxa"/>
+            <w:tcW w:w="1262" w:type="dxa"/>
             <w:tcBorders>
               <w:left w:val="single" w:sz="6" w:space="0" w:color="000000"/>
               <w:bottom w:val="single" w:sz="6" w:space="0" w:color="000000"/>
@@ -1054,7 +1119,7 @@
         </w:tc>
         <w:tc>
           <w:tcPr>
-            <w:tcW w:w="6207" w:type="dxa"/>
+            <w:tcW w:w="3963" w:type="dxa"/>
             <w:tcBorders>
               <w:left w:val="single" w:sz="6" w:space="0" w:color="000000"/>
               <w:bottom w:val="single" w:sz="6" w:space="0" w:color="000000"/>
@@ -1086,7 +1151,7 @@
         </w:trPr>
         <w:tc>
           <w:tcPr>
-            <w:tcW w:w="677" w:type="dxa"/>
+            <w:tcW w:w="450" w:type="dxa"/>
             <w:tcBorders>
               <w:left w:val="single" w:sz="6" w:space="0" w:color="000000"/>
               <w:bottom w:val="single" w:sz="6" w:space="0" w:color="000000"/>
@@ -1112,7 +1177,7 @@
         </w:tc>
         <w:tc>
           <w:tcPr>
-            <w:tcW w:w="4211" w:type="dxa"/>
+            <w:tcW w:w="3713" w:type="dxa"/>
             <w:tcBorders>
               <w:left w:val="single" w:sz="6" w:space="0" w:color="000000"/>
               <w:bottom w:val="single" w:sz="6" w:space="0" w:color="000000"/>
@@ -1138,7 +1203,7 @@
         </w:tc>
         <w:tc>
           <w:tcPr>
-            <w:tcW w:w="1976" w:type="dxa"/>
+            <w:tcW w:w="1262" w:type="dxa"/>
             <w:tcBorders>
               <w:left w:val="single" w:sz="6" w:space="0" w:color="000000"/>
               <w:bottom w:val="single" w:sz="6" w:space="0" w:color="000000"/>
@@ -1164,7 +1229,7 @@
         </w:tc>
         <w:tc>
           <w:tcPr>
-            <w:tcW w:w="6207" w:type="dxa"/>
+            <w:tcW w:w="3963" w:type="dxa"/>
             <w:tcBorders>
               <w:left w:val="single" w:sz="6" w:space="0" w:color="000000"/>
               <w:bottom w:val="single" w:sz="6" w:space="0" w:color="000000"/>
@@ -1196,7 +1261,7 @@
         </w:trPr>
         <w:tc>
           <w:tcPr>
-            <w:tcW w:w="677" w:type="dxa"/>
+            <w:tcW w:w="450" w:type="dxa"/>
             <w:tcBorders>
               <w:left w:val="single" w:sz="6" w:space="0" w:color="000000"/>
               <w:bottom w:val="single" w:sz="6" w:space="0" w:color="000000"/>
@@ -1222,7 +1287,7 @@
         </w:tc>
         <w:tc>
           <w:tcPr>
-            <w:tcW w:w="4211" w:type="dxa"/>
+            <w:tcW w:w="3713" w:type="dxa"/>
             <w:tcBorders>
               <w:left w:val="single" w:sz="6" w:space="0" w:color="000000"/>
               <w:bottom w:val="single" w:sz="6" w:space="0" w:color="000000"/>
@@ -1248,7 +1313,7 @@
         </w:tc>
         <w:tc>
           <w:tcPr>
-            <w:tcW w:w="1976" w:type="dxa"/>
+            <w:tcW w:w="1262" w:type="dxa"/>
             <w:tcBorders>
               <w:left w:val="single" w:sz="6" w:space="0" w:color="000000"/>
               <w:bottom w:val="single" w:sz="6" w:space="0" w:color="000000"/>
@@ -1274,7 +1339,7 @@
         </w:tc>
         <w:tc>
           <w:tcPr>
-            <w:tcW w:w="6207" w:type="dxa"/>
+            <w:tcW w:w="3963" w:type="dxa"/>
             <w:tcBorders>
               <w:left w:val="single" w:sz="6" w:space="0" w:color="000000"/>
               <w:bottom w:val="single" w:sz="6" w:space="0" w:color="000000"/>
@@ -1306,7 +1371,7 @@
         </w:trPr>
         <w:tc>
           <w:tcPr>
-            <w:tcW w:w="677" w:type="dxa"/>
+            <w:tcW w:w="450" w:type="dxa"/>
             <w:tcBorders>
               <w:left w:val="single" w:sz="6" w:space="0" w:color="000000"/>
               <w:bottom w:val="single" w:sz="6" w:space="0" w:color="000000"/>
@@ -1332,7 +1397,7 @@
         </w:tc>
         <w:tc>
           <w:tcPr>
-            <w:tcW w:w="4211" w:type="dxa"/>
+            <w:tcW w:w="3713" w:type="dxa"/>
             <w:tcBorders>
               <w:left w:val="single" w:sz="6" w:space="0" w:color="000000"/>
               <w:bottom w:val="single" w:sz="6" w:space="0" w:color="000000"/>
@@ -1358,7 +1423,7 @@
         </w:tc>
         <w:tc>
           <w:tcPr>
-            <w:tcW w:w="1976" w:type="dxa"/>
+            <w:tcW w:w="1262" w:type="dxa"/>
             <w:tcBorders>
               <w:left w:val="single" w:sz="6" w:space="0" w:color="000000"/>
               <w:bottom w:val="single" w:sz="6" w:space="0" w:color="000000"/>
@@ -1384,7 +1449,7 @@
         </w:tc>
         <w:tc>
           <w:tcPr>
-            <w:tcW w:w="6207" w:type="dxa"/>
+            <w:tcW w:w="3963" w:type="dxa"/>
             <w:tcBorders>
               <w:left w:val="single" w:sz="6" w:space="0" w:color="000000"/>
               <w:bottom w:val="single" w:sz="6" w:space="0" w:color="000000"/>
@@ -1416,7 +1481,7 @@
         </w:trPr>
         <w:tc>
           <w:tcPr>
-            <w:tcW w:w="677" w:type="dxa"/>
+            <w:tcW w:w="450" w:type="dxa"/>
             <w:tcBorders>
               <w:left w:val="single" w:sz="6" w:space="0" w:color="000000"/>
               <w:bottom w:val="single" w:sz="6" w:space="0" w:color="000000"/>
@@ -1442,7 +1507,7 @@
         </w:tc>
         <w:tc>
           <w:tcPr>
-            <w:tcW w:w="4211" w:type="dxa"/>
+            <w:tcW w:w="3713" w:type="dxa"/>
             <w:tcBorders>
               <w:left w:val="single" w:sz="6" w:space="0" w:color="000000"/>
               <w:bottom w:val="single" w:sz="6" w:space="0" w:color="000000"/>
@@ -1468,7 +1533,7 @@
         </w:tc>
         <w:tc>
           <w:tcPr>
-            <w:tcW w:w="1976" w:type="dxa"/>
+            <w:tcW w:w="1262" w:type="dxa"/>
             <w:tcBorders>
               <w:left w:val="single" w:sz="6" w:space="0" w:color="000000"/>
               <w:bottom w:val="single" w:sz="6" w:space="0" w:color="000000"/>
@@ -1494,7 +1559,7 @@
         </w:tc>
         <w:tc>
           <w:tcPr>
-            <w:tcW w:w="6207" w:type="dxa"/>
+            <w:tcW w:w="3963" w:type="dxa"/>
             <w:tcBorders>
               <w:left w:val="single" w:sz="6" w:space="0" w:color="000000"/>
               <w:bottom w:val="single" w:sz="6" w:space="0" w:color="000000"/>
@@ -1526,7 +1591,7 @@
         </w:trPr>
         <w:tc>
           <w:tcPr>
-            <w:tcW w:w="677" w:type="dxa"/>
+            <w:tcW w:w="450" w:type="dxa"/>
             <w:tcBorders>
               <w:left w:val="single" w:sz="6" w:space="0" w:color="000000"/>
               <w:bottom w:val="single" w:sz="6" w:space="0" w:color="000000"/>
@@ -1552,7 +1617,7 @@
         </w:tc>
         <w:tc>
           <w:tcPr>
-            <w:tcW w:w="4211" w:type="dxa"/>
+            <w:tcW w:w="3713" w:type="dxa"/>
             <w:tcBorders>
               <w:left w:val="single" w:sz="6" w:space="0" w:color="000000"/>
               <w:bottom w:val="single" w:sz="6" w:space="0" w:color="000000"/>
@@ -1578,7 +1643,7 @@
         </w:tc>
         <w:tc>
           <w:tcPr>
-            <w:tcW w:w="1976" w:type="dxa"/>
+            <w:tcW w:w="1262" w:type="dxa"/>
             <w:tcBorders>
               <w:left w:val="single" w:sz="6" w:space="0" w:color="000000"/>
               <w:bottom w:val="single" w:sz="6" w:space="0" w:color="000000"/>
@@ -1604,7 +1669,7 @@
         </w:tc>
         <w:tc>
           <w:tcPr>
-            <w:tcW w:w="6207" w:type="dxa"/>
+            <w:tcW w:w="3963" w:type="dxa"/>
             <w:tcBorders>
               <w:left w:val="single" w:sz="6" w:space="0" w:color="000000"/>
               <w:bottom w:val="single" w:sz="6" w:space="0" w:color="000000"/>
@@ -1636,7 +1701,7 @@
         </w:trPr>
         <w:tc>
           <w:tcPr>
-            <w:tcW w:w="677" w:type="dxa"/>
+            <w:tcW w:w="450" w:type="dxa"/>
             <w:tcBorders>
               <w:left w:val="single" w:sz="6" w:space="0" w:color="000000"/>
               <w:bottom w:val="single" w:sz="6" w:space="0" w:color="000000"/>
@@ -1662,7 +1727,7 @@
         </w:tc>
         <w:tc>
           <w:tcPr>
-            <w:tcW w:w="4211" w:type="dxa"/>
+            <w:tcW w:w="3713" w:type="dxa"/>
             <w:tcBorders>
               <w:left w:val="single" w:sz="6" w:space="0" w:color="000000"/>
               <w:bottom w:val="single" w:sz="6" w:space="0" w:color="000000"/>
@@ -1688,7 +1753,7 @@
         </w:tc>
         <w:tc>
           <w:tcPr>
-            <w:tcW w:w="1976" w:type="dxa"/>
+            <w:tcW w:w="1262" w:type="dxa"/>
             <w:tcBorders>
               <w:left w:val="single" w:sz="6" w:space="0" w:color="000000"/>
               <w:bottom w:val="single" w:sz="6" w:space="0" w:color="000000"/>
@@ -1714,7 +1779,7 @@
         </w:tc>
         <w:tc>
           <w:tcPr>
-            <w:tcW w:w="6207" w:type="dxa"/>
+            <w:tcW w:w="3963" w:type="dxa"/>
             <w:tcBorders>
               <w:left w:val="single" w:sz="6" w:space="0" w:color="000000"/>
               <w:bottom w:val="single" w:sz="6" w:space="0" w:color="000000"/>
@@ -1746,7 +1811,7 @@
         </w:trPr>
         <w:tc>
           <w:tcPr>
-            <w:tcW w:w="677" w:type="dxa"/>
+            <w:tcW w:w="450" w:type="dxa"/>
             <w:tcBorders>
               <w:left w:val="single" w:sz="6" w:space="0" w:color="000000"/>
               <w:bottom w:val="single" w:sz="6" w:space="0" w:color="000000"/>
@@ -1772,7 +1837,7 @@
         </w:tc>
         <w:tc>
           <w:tcPr>
-            <w:tcW w:w="4211" w:type="dxa"/>
+            <w:tcW w:w="3713" w:type="dxa"/>
             <w:tcBorders>
               <w:left w:val="single" w:sz="6" w:space="0" w:color="000000"/>
               <w:bottom w:val="single" w:sz="6" w:space="0" w:color="000000"/>
@@ -1798,7 +1863,7 @@
         </w:tc>
         <w:tc>
           <w:tcPr>
-            <w:tcW w:w="1976" w:type="dxa"/>
+            <w:tcW w:w="1262" w:type="dxa"/>
             <w:tcBorders>
               <w:left w:val="single" w:sz="6" w:space="0" w:color="000000"/>
               <w:bottom w:val="single" w:sz="6" w:space="0" w:color="000000"/>
@@ -1824,7 +1889,7 @@
         </w:tc>
         <w:tc>
           <w:tcPr>
-            <w:tcW w:w="6207" w:type="dxa"/>
+            <w:tcW w:w="3963" w:type="dxa"/>
             <w:tcBorders>
               <w:left w:val="single" w:sz="6" w:space="0" w:color="000000"/>
               <w:bottom w:val="single" w:sz="6" w:space="0" w:color="000000"/>
@@ -1856,7 +1921,7 @@
         </w:trPr>
         <w:tc>
           <w:tcPr>
-            <w:tcW w:w="677" w:type="dxa"/>
+            <w:tcW w:w="450" w:type="dxa"/>
             <w:tcBorders>
               <w:left w:val="single" w:sz="6" w:space="0" w:color="000000"/>
               <w:bottom w:val="single" w:sz="6" w:space="0" w:color="000000"/>
@@ -1882,7 +1947,7 @@
         </w:tc>
         <w:tc>
           <w:tcPr>
-            <w:tcW w:w="4211" w:type="dxa"/>
+            <w:tcW w:w="3713" w:type="dxa"/>
             <w:tcBorders>
               <w:left w:val="single" w:sz="6" w:space="0" w:color="000000"/>
               <w:bottom w:val="single" w:sz="6" w:space="0" w:color="000000"/>
@@ -1908,7 +1973,7 @@
         </w:tc>
         <w:tc>
           <w:tcPr>
-            <w:tcW w:w="1976" w:type="dxa"/>
+            <w:tcW w:w="1262" w:type="dxa"/>
             <w:tcBorders>
               <w:left w:val="single" w:sz="6" w:space="0" w:color="000000"/>
               <w:bottom w:val="single" w:sz="6" w:space="0" w:color="000000"/>
@@ -1934,7 +1999,7 @@
         </w:tc>
         <w:tc>
           <w:tcPr>
-            <w:tcW w:w="6207" w:type="dxa"/>
+            <w:tcW w:w="3963" w:type="dxa"/>
             <w:tcBorders>
               <w:left w:val="single" w:sz="6" w:space="0" w:color="000000"/>
               <w:bottom w:val="single" w:sz="6" w:space="0" w:color="000000"/>
@@ -1966,7 +2031,7 @@
         </w:trPr>
         <w:tc>
           <w:tcPr>
-            <w:tcW w:w="677" w:type="dxa"/>
+            <w:tcW w:w="450" w:type="dxa"/>
             <w:tcBorders>
               <w:left w:val="single" w:sz="6" w:space="0" w:color="000000"/>
               <w:bottom w:val="single" w:sz="6" w:space="0" w:color="000000"/>
@@ -1992,7 +2057,7 @@
         </w:tc>
         <w:tc>
           <w:tcPr>
-            <w:tcW w:w="4211" w:type="dxa"/>
+            <w:tcW w:w="3713" w:type="dxa"/>
             <w:tcBorders>
               <w:left w:val="single" w:sz="6" w:space="0" w:color="000000"/>
               <w:bottom w:val="single" w:sz="6" w:space="0" w:color="000000"/>
@@ -2018,7 +2083,7 @@
         </w:tc>
         <w:tc>
           <w:tcPr>
-            <w:tcW w:w="1976" w:type="dxa"/>
+            <w:tcW w:w="1262" w:type="dxa"/>
             <w:tcBorders>
               <w:left w:val="single" w:sz="6" w:space="0" w:color="000000"/>
               <w:bottom w:val="single" w:sz="6" w:space="0" w:color="000000"/>
@@ -2044,7 +2109,7 @@
         </w:tc>
         <w:tc>
           <w:tcPr>
-            <w:tcW w:w="6207" w:type="dxa"/>
+            <w:tcW w:w="3963" w:type="dxa"/>
             <w:tcBorders>
               <w:left w:val="single" w:sz="6" w:space="0" w:color="000000"/>
               <w:bottom w:val="single" w:sz="6" w:space="0" w:color="000000"/>
@@ -2076,7 +2141,7 @@
         </w:trPr>
         <w:tc>
           <w:tcPr>
-            <w:tcW w:w="677" w:type="dxa"/>
+            <w:tcW w:w="450" w:type="dxa"/>
             <w:tcBorders>
               <w:left w:val="single" w:sz="6" w:space="0" w:color="000000"/>
               <w:bottom w:val="single" w:sz="6" w:space="0" w:color="000000"/>
@@ -2102,7 +2167,7 @@
         </w:tc>
         <w:tc>
           <w:tcPr>
-            <w:tcW w:w="4211" w:type="dxa"/>
+            <w:tcW w:w="3713" w:type="dxa"/>
             <w:tcBorders>
               <w:left w:val="single" w:sz="6" w:space="0" w:color="000000"/>
               <w:bottom w:val="single" w:sz="6" w:space="0" w:color="000000"/>
@@ -2128,7 +2193,7 @@
         </w:tc>
         <w:tc>
           <w:tcPr>
-            <w:tcW w:w="1976" w:type="dxa"/>
+            <w:tcW w:w="1262" w:type="dxa"/>
             <w:tcBorders>
               <w:left w:val="single" w:sz="6" w:space="0" w:color="000000"/>
               <w:bottom w:val="single" w:sz="6" w:space="0" w:color="000000"/>
@@ -2154,7 +2219,7 @@
         </w:tc>
         <w:tc>
           <w:tcPr>
-            <w:tcW w:w="6207" w:type="dxa"/>
+            <w:tcW w:w="3963" w:type="dxa"/>
             <w:tcBorders>
               <w:left w:val="single" w:sz="6" w:space="0" w:color="000000"/>
               <w:bottom w:val="single" w:sz="6" w:space="0" w:color="000000"/>
@@ -2186,7 +2251,7 @@
         </w:trPr>
         <w:tc>
           <w:tcPr>
-            <w:tcW w:w="677" w:type="dxa"/>
+            <w:tcW w:w="450" w:type="dxa"/>
             <w:tcBorders>
               <w:left w:val="single" w:sz="6" w:space="0" w:color="000000"/>
               <w:bottom w:val="single" w:sz="6" w:space="0" w:color="000000"/>
@@ -2212,7 +2277,7 @@
         </w:tc>
         <w:tc>
           <w:tcPr>
-            <w:tcW w:w="4211" w:type="dxa"/>
+            <w:tcW w:w="3713" w:type="dxa"/>
             <w:tcBorders>
               <w:left w:val="single" w:sz="6" w:space="0" w:color="000000"/>
               <w:bottom w:val="single" w:sz="6" w:space="0" w:color="000000"/>
@@ -2238,7 +2303,7 @@
         </w:tc>
         <w:tc>
           <w:tcPr>
-            <w:tcW w:w="1976" w:type="dxa"/>
+            <w:tcW w:w="1262" w:type="dxa"/>
             <w:tcBorders>
               <w:left w:val="single" w:sz="6" w:space="0" w:color="000000"/>
               <w:bottom w:val="single" w:sz="6" w:space="0" w:color="000000"/>
@@ -2264,7 +2329,7 @@
         </w:tc>
         <w:tc>
           <w:tcPr>
-            <w:tcW w:w="6207" w:type="dxa"/>
+            <w:tcW w:w="3963" w:type="dxa"/>
             <w:tcBorders>
               <w:left w:val="single" w:sz="6" w:space="0" w:color="000000"/>
               <w:bottom w:val="single" w:sz="6" w:space="0" w:color="000000"/>
@@ -2296,7 +2361,7 @@
         </w:trPr>
         <w:tc>
           <w:tcPr>
-            <w:tcW w:w="677" w:type="dxa"/>
+            <w:tcW w:w="450" w:type="dxa"/>
             <w:tcBorders>
               <w:left w:val="single" w:sz="6" w:space="0" w:color="000000"/>
               <w:bottom w:val="single" w:sz="6" w:space="0" w:color="000000"/>
@@ -2322,7 +2387,7 @@
         </w:tc>
         <w:tc>
           <w:tcPr>
-            <w:tcW w:w="4211" w:type="dxa"/>
+            <w:tcW w:w="3713" w:type="dxa"/>
             <w:tcBorders>
               <w:left w:val="single" w:sz="6" w:space="0" w:color="000000"/>
               <w:bottom w:val="single" w:sz="6" w:space="0" w:color="000000"/>
@@ -2348,7 +2413,7 @@
         </w:tc>
         <w:tc>
           <w:tcPr>
-            <w:tcW w:w="1976" w:type="dxa"/>
+            <w:tcW w:w="1262" w:type="dxa"/>
             <w:tcBorders>
               <w:left w:val="single" w:sz="6" w:space="0" w:color="000000"/>
               <w:bottom w:val="single" w:sz="6" w:space="0" w:color="000000"/>
@@ -2374,7 +2439,7 @@
         </w:tc>
         <w:tc>
           <w:tcPr>
-            <w:tcW w:w="6207" w:type="dxa"/>
+            <w:tcW w:w="3963" w:type="dxa"/>
             <w:tcBorders>
               <w:left w:val="single" w:sz="6" w:space="0" w:color="000000"/>
               <w:bottom w:val="single" w:sz="6" w:space="0" w:color="000000"/>
@@ -2406,7 +2471,7 @@
         </w:trPr>
         <w:tc>
           <w:tcPr>
-            <w:tcW w:w="677" w:type="dxa"/>
+            <w:tcW w:w="450" w:type="dxa"/>
             <w:tcBorders>
               <w:left w:val="single" w:sz="6" w:space="0" w:color="000000"/>
               <w:bottom w:val="single" w:sz="6" w:space="0" w:color="000000"/>
@@ -2432,7 +2497,7 @@
         </w:tc>
         <w:tc>
           <w:tcPr>
-            <w:tcW w:w="4211" w:type="dxa"/>
+            <w:tcW w:w="3713" w:type="dxa"/>
             <w:tcBorders>
               <w:left w:val="single" w:sz="6" w:space="0" w:color="000000"/>
               <w:bottom w:val="single" w:sz="6" w:space="0" w:color="000000"/>
@@ -2458,7 +2523,7 @@
         </w:tc>
         <w:tc>
           <w:tcPr>
-            <w:tcW w:w="1976" w:type="dxa"/>
+            <w:tcW w:w="1262" w:type="dxa"/>
             <w:tcBorders>
               <w:left w:val="single" w:sz="6" w:space="0" w:color="000000"/>
               <w:bottom w:val="single" w:sz="6" w:space="0" w:color="000000"/>
@@ -2484,7 +2549,7 @@
         </w:tc>
         <w:tc>
           <w:tcPr>
-            <w:tcW w:w="6207" w:type="dxa"/>
+            <w:tcW w:w="3963" w:type="dxa"/>
             <w:tcBorders>
               <w:left w:val="single" w:sz="6" w:space="0" w:color="000000"/>
               <w:bottom w:val="single" w:sz="6" w:space="0" w:color="000000"/>
@@ -2516,7 +2581,7 @@
         </w:trPr>
         <w:tc>
           <w:tcPr>
-            <w:tcW w:w="677" w:type="dxa"/>
+            <w:tcW w:w="450" w:type="dxa"/>
             <w:tcBorders>
               <w:left w:val="single" w:sz="6" w:space="0" w:color="000000"/>
               <w:bottom w:val="single" w:sz="6" w:space="0" w:color="000000"/>
@@ -2542,7 +2607,7 @@
         </w:tc>
         <w:tc>
           <w:tcPr>
-            <w:tcW w:w="4211" w:type="dxa"/>
+            <w:tcW w:w="3713" w:type="dxa"/>
             <w:tcBorders>
               <w:left w:val="single" w:sz="6" w:space="0" w:color="000000"/>
               <w:bottom w:val="single" w:sz="6" w:space="0" w:color="000000"/>
@@ -2568,7 +2633,7 @@
         </w:tc>
         <w:tc>
           <w:tcPr>
-            <w:tcW w:w="1976" w:type="dxa"/>
+            <w:tcW w:w="1262" w:type="dxa"/>
             <w:tcBorders>
               <w:left w:val="single" w:sz="6" w:space="0" w:color="000000"/>
               <w:bottom w:val="single" w:sz="6" w:space="0" w:color="000000"/>
@@ -2594,7 +2659,7 @@
         </w:tc>
         <w:tc>
           <w:tcPr>
-            <w:tcW w:w="6207" w:type="dxa"/>
+            <w:tcW w:w="3963" w:type="dxa"/>
             <w:tcBorders>
               <w:left w:val="single" w:sz="6" w:space="0" w:color="000000"/>
               <w:bottom w:val="single" w:sz="6" w:space="0" w:color="000000"/>
@@ -2626,7 +2691,7 @@
         </w:trPr>
         <w:tc>
           <w:tcPr>
-            <w:tcW w:w="677" w:type="dxa"/>
+            <w:tcW w:w="450" w:type="dxa"/>
             <w:tcBorders>
               <w:left w:val="single" w:sz="6" w:space="0" w:color="000000"/>
               <w:bottom w:val="single" w:sz="6" w:space="0" w:color="000000"/>
@@ -2652,7 +2717,7 @@
         </w:tc>
         <w:tc>
           <w:tcPr>
-            <w:tcW w:w="4211" w:type="dxa"/>
+            <w:tcW w:w="3713" w:type="dxa"/>
             <w:tcBorders>
               <w:left w:val="single" w:sz="6" w:space="0" w:color="000000"/>
               <w:bottom w:val="single" w:sz="6" w:space="0" w:color="000000"/>
@@ -2678,7 +2743,7 @@
         </w:tc>
         <w:tc>
           <w:tcPr>
-            <w:tcW w:w="1976" w:type="dxa"/>
+            <w:tcW w:w="1262" w:type="dxa"/>
             <w:tcBorders>
               <w:left w:val="single" w:sz="6" w:space="0" w:color="000000"/>
               <w:bottom w:val="single" w:sz="6" w:space="0" w:color="000000"/>
@@ -2704,7 +2769,7 @@
         </w:tc>
         <w:tc>
           <w:tcPr>
-            <w:tcW w:w="6207" w:type="dxa"/>
+            <w:tcW w:w="3963" w:type="dxa"/>
             <w:tcBorders>
               <w:left w:val="single" w:sz="6" w:space="0" w:color="000000"/>
               <w:bottom w:val="single" w:sz="6" w:space="0" w:color="000000"/>
@@ -2736,7 +2801,7 @@
         </w:trPr>
         <w:tc>
           <w:tcPr>
-            <w:tcW w:w="677" w:type="dxa"/>
+            <w:tcW w:w="450" w:type="dxa"/>
             <w:tcBorders>
               <w:left w:val="single" w:sz="6" w:space="0" w:color="000000"/>
               <w:bottom w:val="single" w:sz="6" w:space="0" w:color="000000"/>
@@ -2762,7 +2827,7 @@
         </w:tc>
         <w:tc>
           <w:tcPr>
-            <w:tcW w:w="4211" w:type="dxa"/>
+            <w:tcW w:w="3713" w:type="dxa"/>
             <w:tcBorders>
               <w:left w:val="single" w:sz="6" w:space="0" w:color="000000"/>
               <w:bottom w:val="single" w:sz="6" w:space="0" w:color="000000"/>
@@ -2788,7 +2853,7 @@
         </w:tc>
         <w:tc>
           <w:tcPr>
-            <w:tcW w:w="1976" w:type="dxa"/>
+            <w:tcW w:w="1262" w:type="dxa"/>
             <w:tcBorders>
               <w:left w:val="single" w:sz="6" w:space="0" w:color="000000"/>
               <w:bottom w:val="single" w:sz="6" w:space="0" w:color="000000"/>
@@ -2814,7 +2879,7 @@
         </w:tc>
         <w:tc>
           <w:tcPr>
-            <w:tcW w:w="6207" w:type="dxa"/>
+            <w:tcW w:w="3963" w:type="dxa"/>
             <w:tcBorders>
               <w:left w:val="single" w:sz="6" w:space="0" w:color="000000"/>
               <w:bottom w:val="single" w:sz="6" w:space="0" w:color="000000"/>
@@ -2846,7 +2911,7 @@
         </w:trPr>
         <w:tc>
           <w:tcPr>
-            <w:tcW w:w="677" w:type="dxa"/>
+            <w:tcW w:w="450" w:type="dxa"/>
             <w:tcBorders>
               <w:left w:val="single" w:sz="6" w:space="0" w:color="000000"/>
               <w:bottom w:val="single" w:sz="6" w:space="0" w:color="000000"/>
@@ -2872,7 +2937,7 @@
         </w:tc>
         <w:tc>
           <w:tcPr>
-            <w:tcW w:w="4211" w:type="dxa"/>
+            <w:tcW w:w="3713" w:type="dxa"/>
             <w:tcBorders>
               <w:left w:val="single" w:sz="6" w:space="0" w:color="000000"/>
               <w:bottom w:val="single" w:sz="6" w:space="0" w:color="000000"/>
@@ -2898,7 +2963,7 @@
         </w:tc>
         <w:tc>
           <w:tcPr>
-            <w:tcW w:w="1976" w:type="dxa"/>
+            <w:tcW w:w="1262" w:type="dxa"/>
             <w:tcBorders>
               <w:left w:val="single" w:sz="6" w:space="0" w:color="000000"/>
               <w:bottom w:val="single" w:sz="6" w:space="0" w:color="000000"/>
@@ -2924,7 +2989,7 @@
         </w:tc>
         <w:tc>
           <w:tcPr>
-            <w:tcW w:w="6207" w:type="dxa"/>
+            <w:tcW w:w="3963" w:type="dxa"/>
             <w:tcBorders>
               <w:left w:val="single" w:sz="6" w:space="0" w:color="000000"/>
               <w:bottom w:val="single" w:sz="6" w:space="0" w:color="000000"/>
@@ -2956,7 +3021,7 @@
         </w:trPr>
         <w:tc>
           <w:tcPr>
-            <w:tcW w:w="677" w:type="dxa"/>
+            <w:tcW w:w="450" w:type="dxa"/>
             <w:tcBorders>
               <w:left w:val="single" w:sz="6" w:space="0" w:color="000000"/>
               <w:bottom w:val="single" w:sz="6" w:space="0" w:color="000000"/>
@@ -2982,7 +3047,7 @@
         </w:tc>
         <w:tc>
           <w:tcPr>
-            <w:tcW w:w="4211" w:type="dxa"/>
+            <w:tcW w:w="3713" w:type="dxa"/>
             <w:tcBorders>
               <w:left w:val="single" w:sz="6" w:space="0" w:color="000000"/>
               <w:bottom w:val="single" w:sz="6" w:space="0" w:color="000000"/>
@@ -3008,7 +3073,7 @@
         </w:tc>
         <w:tc>
           <w:tcPr>
-            <w:tcW w:w="1976" w:type="dxa"/>
+            <w:tcW w:w="1262" w:type="dxa"/>
             <w:tcBorders>
               <w:left w:val="single" w:sz="6" w:space="0" w:color="000000"/>
               <w:bottom w:val="single" w:sz="6" w:space="0" w:color="000000"/>
@@ -3034,7 +3099,7 @@
         </w:tc>
         <w:tc>
           <w:tcPr>
-            <w:tcW w:w="6207" w:type="dxa"/>
+            <w:tcW w:w="3963" w:type="dxa"/>
             <w:tcBorders>
               <w:left w:val="single" w:sz="6" w:space="0" w:color="000000"/>
               <w:bottom w:val="single" w:sz="6" w:space="0" w:color="000000"/>
@@ -3066,7 +3131,7 @@
         </w:trPr>
         <w:tc>
           <w:tcPr>
-            <w:tcW w:w="677" w:type="dxa"/>
+            <w:tcW w:w="450" w:type="dxa"/>
             <w:tcBorders>
               <w:left w:val="single" w:sz="6" w:space="0" w:color="000000"/>
               <w:bottom w:val="single" w:sz="6" w:space="0" w:color="000000"/>
@@ -3092,7 +3157,7 @@
         </w:tc>
         <w:tc>
           <w:tcPr>
-            <w:tcW w:w="4211" w:type="dxa"/>
+            <w:tcW w:w="3713" w:type="dxa"/>
             <w:tcBorders>
               <w:left w:val="single" w:sz="6" w:space="0" w:color="000000"/>
               <w:bottom w:val="single" w:sz="6" w:space="0" w:color="000000"/>
@@ -3118,7 +3183,7 @@
         </w:tc>
         <w:tc>
           <w:tcPr>
-            <w:tcW w:w="1976" w:type="dxa"/>
+            <w:tcW w:w="1262" w:type="dxa"/>
             <w:tcBorders>
               <w:left w:val="single" w:sz="6" w:space="0" w:color="000000"/>
               <w:bottom w:val="single" w:sz="6" w:space="0" w:color="000000"/>
@@ -3144,7 +3209,7 @@
         </w:tc>
         <w:tc>
           <w:tcPr>
-            <w:tcW w:w="6207" w:type="dxa"/>
+            <w:tcW w:w="3963" w:type="dxa"/>
             <w:tcBorders>
               <w:left w:val="single" w:sz="6" w:space="0" w:color="000000"/>
               <w:bottom w:val="single" w:sz="6" w:space="0" w:color="000000"/>
@@ -3176,7 +3241,7 @@
         </w:trPr>
         <w:tc>
           <w:tcPr>
-            <w:tcW w:w="677" w:type="dxa"/>
+            <w:tcW w:w="450" w:type="dxa"/>
             <w:tcBorders>
               <w:left w:val="single" w:sz="6" w:space="0" w:color="000000"/>
               <w:bottom w:val="single" w:sz="6" w:space="0" w:color="000000"/>
@@ -3202,7 +3267,7 @@
         </w:tc>
         <w:tc>
           <w:tcPr>
-            <w:tcW w:w="4211" w:type="dxa"/>
+            <w:tcW w:w="3713" w:type="dxa"/>
             <w:tcBorders>
               <w:left w:val="single" w:sz="6" w:space="0" w:color="000000"/>
               <w:bottom w:val="single" w:sz="6" w:space="0" w:color="000000"/>
@@ -3228,7 +3293,7 @@
         </w:tc>
         <w:tc>
           <w:tcPr>
-            <w:tcW w:w="1976" w:type="dxa"/>
+            <w:tcW w:w="1262" w:type="dxa"/>
             <w:tcBorders>
               <w:left w:val="single" w:sz="6" w:space="0" w:color="000000"/>
               <w:bottom w:val="single" w:sz="6" w:space="0" w:color="000000"/>
@@ -3254,7 +3319,7 @@
         </w:tc>
         <w:tc>
           <w:tcPr>
-            <w:tcW w:w="6207" w:type="dxa"/>
+            <w:tcW w:w="3963" w:type="dxa"/>
             <w:tcBorders>
               <w:left w:val="single" w:sz="6" w:space="0" w:color="000000"/>
               <w:bottom w:val="single" w:sz="6" w:space="0" w:color="000000"/>
@@ -3286,7 +3351,7 @@
         </w:trPr>
         <w:tc>
           <w:tcPr>
-            <w:tcW w:w="677" w:type="dxa"/>
+            <w:tcW w:w="450" w:type="dxa"/>
             <w:tcBorders>
               <w:left w:val="single" w:sz="6" w:space="0" w:color="000000"/>
               <w:bottom w:val="single" w:sz="6" w:space="0" w:color="000000"/>
@@ -3312,7 +3377,7 @@
         </w:tc>
         <w:tc>
           <w:tcPr>
-            <w:tcW w:w="4211" w:type="dxa"/>
+            <w:tcW w:w="3713" w:type="dxa"/>
             <w:tcBorders>
               <w:left w:val="single" w:sz="6" w:space="0" w:color="000000"/>
               <w:bottom w:val="single" w:sz="6" w:space="0" w:color="000000"/>
@@ -3338,7 +3403,7 @@
         </w:tc>
         <w:tc>
           <w:tcPr>
-            <w:tcW w:w="1976" w:type="dxa"/>
+            <w:tcW w:w="1262" w:type="dxa"/>
             <w:tcBorders>
               <w:left w:val="single" w:sz="6" w:space="0" w:color="000000"/>
               <w:bottom w:val="single" w:sz="6" w:space="0" w:color="000000"/>
@@ -3364,7 +3429,7 @@
         </w:tc>
         <w:tc>
           <w:tcPr>
-            <w:tcW w:w="6207" w:type="dxa"/>
+            <w:tcW w:w="3963" w:type="dxa"/>
             <w:tcBorders>
               <w:left w:val="single" w:sz="6" w:space="0" w:color="000000"/>
               <w:bottom w:val="single" w:sz="6" w:space="0" w:color="000000"/>
@@ -3396,7 +3461,7 @@
         </w:trPr>
         <w:tc>
           <w:tcPr>
-            <w:tcW w:w="677" w:type="dxa"/>
+            <w:tcW w:w="450" w:type="dxa"/>
             <w:tcBorders>
               <w:left w:val="single" w:sz="6" w:space="0" w:color="000000"/>
               <w:bottom w:val="single" w:sz="6" w:space="0" w:color="000000"/>
@@ -3422,7 +3487,7 @@
         </w:tc>
         <w:tc>
           <w:tcPr>
-            <w:tcW w:w="4211" w:type="dxa"/>
+            <w:tcW w:w="3713" w:type="dxa"/>
             <w:tcBorders>
               <w:left w:val="single" w:sz="6" w:space="0" w:color="000000"/>
               <w:bottom w:val="single" w:sz="6" w:space="0" w:color="000000"/>
@@ -3448,7 +3513,7 @@
         </w:tc>
         <w:tc>
           <w:tcPr>
-            <w:tcW w:w="1976" w:type="dxa"/>
+            <w:tcW w:w="1262" w:type="dxa"/>
             <w:tcBorders>
               <w:left w:val="single" w:sz="6" w:space="0" w:color="000000"/>
               <w:bottom w:val="single" w:sz="6" w:space="0" w:color="000000"/>
@@ -3474,7 +3539,7 @@
         </w:tc>
         <w:tc>
           <w:tcPr>
-            <w:tcW w:w="6207" w:type="dxa"/>
+            <w:tcW w:w="3963" w:type="dxa"/>
             <w:tcBorders>
               <w:left w:val="single" w:sz="6" w:space="0" w:color="000000"/>
               <w:bottom w:val="single" w:sz="6" w:space="0" w:color="000000"/>
@@ -3506,7 +3571,7 @@
         </w:trPr>
         <w:tc>
           <w:tcPr>
-            <w:tcW w:w="677" w:type="dxa"/>
+            <w:tcW w:w="450" w:type="dxa"/>
             <w:tcBorders>
               <w:left w:val="single" w:sz="6" w:space="0" w:color="000000"/>
               <w:bottom w:val="single" w:sz="6" w:space="0" w:color="000000"/>
@@ -3532,7 +3597,7 @@
         </w:tc>
         <w:tc>
           <w:tcPr>
-            <w:tcW w:w="4211" w:type="dxa"/>
+            <w:tcW w:w="3713" w:type="dxa"/>
             <w:tcBorders>
               <w:left w:val="single" w:sz="6" w:space="0" w:color="000000"/>
               <w:bottom w:val="single" w:sz="6" w:space="0" w:color="000000"/>
@@ -3558,7 +3623,7 @@
         </w:tc>
         <w:tc>
           <w:tcPr>
-            <w:tcW w:w="1976" w:type="dxa"/>
+            <w:tcW w:w="1262" w:type="dxa"/>
             <w:tcBorders>
               <w:left w:val="single" w:sz="6" w:space="0" w:color="000000"/>
               <w:bottom w:val="single" w:sz="6" w:space="0" w:color="000000"/>
@@ -3584,7 +3649,7 @@
         </w:tc>
         <w:tc>
           <w:tcPr>
-            <w:tcW w:w="6207" w:type="dxa"/>
+            <w:tcW w:w="3963" w:type="dxa"/>
             <w:tcBorders>
               <w:left w:val="single" w:sz="6" w:space="0" w:color="000000"/>
               <w:bottom w:val="single" w:sz="6" w:space="0" w:color="000000"/>
@@ -3616,7 +3681,7 @@
         </w:trPr>
         <w:tc>
           <w:tcPr>
-            <w:tcW w:w="677" w:type="dxa"/>
+            <w:tcW w:w="450" w:type="dxa"/>
             <w:tcBorders>
               <w:left w:val="single" w:sz="6" w:space="0" w:color="000000"/>
               <w:bottom w:val="single" w:sz="6" w:space="0" w:color="000000"/>
@@ -3642,7 +3707,7 @@
         </w:tc>
         <w:tc>
           <w:tcPr>
-            <w:tcW w:w="4211" w:type="dxa"/>
+            <w:tcW w:w="3713" w:type="dxa"/>
             <w:tcBorders>
               <w:left w:val="single" w:sz="6" w:space="0" w:color="000000"/>
               <w:bottom w:val="single" w:sz="6" w:space="0" w:color="000000"/>
@@ -3668,7 +3733,7 @@
         </w:tc>
         <w:tc>
           <w:tcPr>
-            <w:tcW w:w="1976" w:type="dxa"/>
+            <w:tcW w:w="1262" w:type="dxa"/>
             <w:tcBorders>
               <w:left w:val="single" w:sz="6" w:space="0" w:color="000000"/>
               <w:bottom w:val="single" w:sz="6" w:space="0" w:color="000000"/>
@@ -3694,7 +3759,7 @@
         </w:tc>
         <w:tc>
           <w:tcPr>
-            <w:tcW w:w="6207" w:type="dxa"/>
+            <w:tcW w:w="3963" w:type="dxa"/>
             <w:tcBorders>
               <w:left w:val="single" w:sz="6" w:space="0" w:color="000000"/>
               <w:bottom w:val="single" w:sz="6" w:space="0" w:color="000000"/>
@@ -3726,7 +3791,7 @@
         </w:trPr>
         <w:tc>
           <w:tcPr>
-            <w:tcW w:w="677" w:type="dxa"/>
+            <w:tcW w:w="450" w:type="dxa"/>
             <w:tcBorders>
               <w:left w:val="single" w:sz="6" w:space="0" w:color="000000"/>
               <w:bottom w:val="single" w:sz="6" w:space="0" w:color="000000"/>
@@ -3752,7 +3817,7 @@
         </w:tc>
         <w:tc>
           <w:tcPr>
-            <w:tcW w:w="4211" w:type="dxa"/>
+            <w:tcW w:w="3713" w:type="dxa"/>
             <w:tcBorders>
               <w:left w:val="single" w:sz="6" w:space="0" w:color="000000"/>
               <w:bottom w:val="single" w:sz="6" w:space="0" w:color="000000"/>
@@ -3778,7 +3843,7 @@
         </w:tc>
         <w:tc>
           <w:tcPr>
-            <w:tcW w:w="1976" w:type="dxa"/>
+            <w:tcW w:w="1262" w:type="dxa"/>
             <w:tcBorders>
               <w:left w:val="single" w:sz="6" w:space="0" w:color="000000"/>
               <w:bottom w:val="single" w:sz="6" w:space="0" w:color="000000"/>
@@ -3804,7 +3869,7 @@
         </w:tc>
         <w:tc>
           <w:tcPr>
-            <w:tcW w:w="6207" w:type="dxa"/>
+            <w:tcW w:w="3963" w:type="dxa"/>
             <w:tcBorders>
               <w:left w:val="single" w:sz="6" w:space="0" w:color="000000"/>
               <w:bottom w:val="single" w:sz="6" w:space="0" w:color="000000"/>
@@ -3836,7 +3901,7 @@
         </w:trPr>
         <w:tc>
           <w:tcPr>
-            <w:tcW w:w="677" w:type="dxa"/>
+            <w:tcW w:w="450" w:type="dxa"/>
             <w:tcBorders>
               <w:left w:val="single" w:sz="6" w:space="0" w:color="000000"/>
               <w:bottom w:val="single" w:sz="6" w:space="0" w:color="000000"/>
@@ -3862,7 +3927,7 @@
         </w:tc>
         <w:tc>
           <w:tcPr>
-            <w:tcW w:w="4211" w:type="dxa"/>
+            <w:tcW w:w="3713" w:type="dxa"/>
             <w:tcBorders>
               <w:left w:val="single" w:sz="6" w:space="0" w:color="000000"/>
               <w:bottom w:val="single" w:sz="6" w:space="0" w:color="000000"/>
@@ -3888,7 +3953,7 @@
         </w:tc>
         <w:tc>
           <w:tcPr>
-            <w:tcW w:w="1976" w:type="dxa"/>
+            <w:tcW w:w="1262" w:type="dxa"/>
             <w:tcBorders>
               <w:left w:val="single" w:sz="6" w:space="0" w:color="000000"/>
               <w:bottom w:val="single" w:sz="6" w:space="0" w:color="000000"/>
@@ -3914,7 +3979,7 @@
         </w:tc>
         <w:tc>
           <w:tcPr>
-            <w:tcW w:w="6207" w:type="dxa"/>
+            <w:tcW w:w="3963" w:type="dxa"/>
             <w:tcBorders>
               <w:left w:val="single" w:sz="6" w:space="0" w:color="000000"/>
               <w:bottom w:val="single" w:sz="6" w:space="0" w:color="000000"/>
@@ -3946,7 +4011,7 @@
         </w:trPr>
         <w:tc>
           <w:tcPr>
-            <w:tcW w:w="677" w:type="dxa"/>
+            <w:tcW w:w="450" w:type="dxa"/>
             <w:tcBorders>
               <w:left w:val="single" w:sz="6" w:space="0" w:color="000000"/>
               <w:bottom w:val="single" w:sz="6" w:space="0" w:color="000000"/>
@@ -3972,7 +4037,7 @@
         </w:tc>
         <w:tc>
           <w:tcPr>
-            <w:tcW w:w="4211" w:type="dxa"/>
+            <w:tcW w:w="3713" w:type="dxa"/>
             <w:tcBorders>
               <w:left w:val="single" w:sz="6" w:space="0" w:color="000000"/>
               <w:bottom w:val="single" w:sz="6" w:space="0" w:color="000000"/>
@@ -3998,7 +4063,7 @@
         </w:tc>
         <w:tc>
           <w:tcPr>
-            <w:tcW w:w="1976" w:type="dxa"/>
+            <w:tcW w:w="1262" w:type="dxa"/>
             <w:tcBorders>
               <w:left w:val="single" w:sz="6" w:space="0" w:color="000000"/>
               <w:bottom w:val="single" w:sz="6" w:space="0" w:color="000000"/>
@@ -4024,7 +4089,7 @@
         </w:tc>
         <w:tc>
           <w:tcPr>
-            <w:tcW w:w="6207" w:type="dxa"/>
+            <w:tcW w:w="3963" w:type="dxa"/>
             <w:tcBorders>
               <w:left w:val="single" w:sz="6" w:space="0" w:color="000000"/>
               <w:bottom w:val="single" w:sz="6" w:space="0" w:color="000000"/>
@@ -4056,7 +4121,7 @@
         </w:trPr>
         <w:tc>
           <w:tcPr>
-            <w:tcW w:w="677" w:type="dxa"/>
+            <w:tcW w:w="450" w:type="dxa"/>
             <w:tcBorders>
               <w:left w:val="single" w:sz="6" w:space="0" w:color="000000"/>
               <w:bottom w:val="single" w:sz="6" w:space="0" w:color="000000"/>
@@ -4082,7 +4147,7 @@
         </w:tc>
         <w:tc>
           <w:tcPr>
-            <w:tcW w:w="4211" w:type="dxa"/>
+            <w:tcW w:w="3713" w:type="dxa"/>
             <w:tcBorders>
               <w:left w:val="single" w:sz="6" w:space="0" w:color="000000"/>
               <w:bottom w:val="single" w:sz="6" w:space="0" w:color="000000"/>
@@ -4108,7 +4173,7 @@
         </w:tc>
         <w:tc>
           <w:tcPr>
-            <w:tcW w:w="1976" w:type="dxa"/>
+            <w:tcW w:w="1262" w:type="dxa"/>
             <w:tcBorders>
               <w:left w:val="single" w:sz="6" w:space="0" w:color="000000"/>
               <w:bottom w:val="single" w:sz="6" w:space="0" w:color="000000"/>
@@ -4134,7 +4199,7 @@
         </w:tc>
         <w:tc>
           <w:tcPr>
-            <w:tcW w:w="6207" w:type="dxa"/>
+            <w:tcW w:w="3963" w:type="dxa"/>
             <w:tcBorders>
               <w:left w:val="single" w:sz="6" w:space="0" w:color="000000"/>
               <w:bottom w:val="single" w:sz="6" w:space="0" w:color="000000"/>
@@ -4166,7 +4231,7 @@
         </w:trPr>
         <w:tc>
           <w:tcPr>
-            <w:tcW w:w="677" w:type="dxa"/>
+            <w:tcW w:w="450" w:type="dxa"/>
             <w:tcBorders>
               <w:left w:val="single" w:sz="6" w:space="0" w:color="000000"/>
               <w:bottom w:val="single" w:sz="6" w:space="0" w:color="000000"/>
@@ -4192,7 +4257,7 @@
         </w:tc>
         <w:tc>
           <w:tcPr>
-            <w:tcW w:w="4211" w:type="dxa"/>
+            <w:tcW w:w="3713" w:type="dxa"/>
             <w:tcBorders>
               <w:left w:val="single" w:sz="6" w:space="0" w:color="000000"/>
               <w:bottom w:val="single" w:sz="6" w:space="0" w:color="000000"/>
@@ -4218,7 +4283,7 @@
         </w:tc>
         <w:tc>
           <w:tcPr>
-            <w:tcW w:w="1976" w:type="dxa"/>
+            <w:tcW w:w="1262" w:type="dxa"/>
             <w:tcBorders>
               <w:left w:val="single" w:sz="6" w:space="0" w:color="000000"/>
               <w:bottom w:val="single" w:sz="6" w:space="0" w:color="000000"/>
@@ -4244,7 +4309,7 @@
         </w:tc>
         <w:tc>
           <w:tcPr>
-            <w:tcW w:w="6207" w:type="dxa"/>
+            <w:tcW w:w="3963" w:type="dxa"/>
             <w:tcBorders>
               <w:left w:val="single" w:sz="6" w:space="0" w:color="000000"/>
               <w:bottom w:val="single" w:sz="6" w:space="0" w:color="000000"/>
@@ -4276,7 +4341,7 @@
         </w:trPr>
         <w:tc>
           <w:tcPr>
-            <w:tcW w:w="677" w:type="dxa"/>
+            <w:tcW w:w="450" w:type="dxa"/>
             <w:tcBorders>
               <w:left w:val="single" w:sz="6" w:space="0" w:color="000000"/>
               <w:bottom w:val="single" w:sz="6" w:space="0" w:color="000000"/>
@@ -4302,7 +4367,7 @@
         </w:tc>
         <w:tc>
           <w:tcPr>
-            <w:tcW w:w="4211" w:type="dxa"/>
+            <w:tcW w:w="3713" w:type="dxa"/>
             <w:tcBorders>
               <w:left w:val="single" w:sz="6" w:space="0" w:color="000000"/>
               <w:bottom w:val="single" w:sz="6" w:space="0" w:color="000000"/>
@@ -4328,7 +4393,7 @@
         </w:tc>
         <w:tc>
           <w:tcPr>
-            <w:tcW w:w="1976" w:type="dxa"/>
+            <w:tcW w:w="1262" w:type="dxa"/>
             <w:tcBorders>
               <w:left w:val="single" w:sz="6" w:space="0" w:color="000000"/>
               <w:bottom w:val="single" w:sz="6" w:space="0" w:color="000000"/>
@@ -4354,7 +4419,7 @@
         </w:tc>
         <w:tc>
           <w:tcPr>
-            <w:tcW w:w="6207" w:type="dxa"/>
+            <w:tcW w:w="3963" w:type="dxa"/>
             <w:tcBorders>
               <w:left w:val="single" w:sz="6" w:space="0" w:color="000000"/>
               <w:bottom w:val="single" w:sz="6" w:space="0" w:color="000000"/>
@@ -4386,7 +4451,7 @@
         </w:trPr>
         <w:tc>
           <w:tcPr>
-            <w:tcW w:w="677" w:type="dxa"/>
+            <w:tcW w:w="450" w:type="dxa"/>
             <w:tcBorders>
               <w:left w:val="single" w:sz="6" w:space="0" w:color="000000"/>
               <w:bottom w:val="single" w:sz="6" w:space="0" w:color="000000"/>
@@ -4412,7 +4477,7 @@
         </w:tc>
         <w:tc>
           <w:tcPr>
-            <w:tcW w:w="4211" w:type="dxa"/>
+            <w:tcW w:w="3713" w:type="dxa"/>
             <w:tcBorders>
               <w:left w:val="single" w:sz="6" w:space="0" w:color="000000"/>
               <w:bottom w:val="single" w:sz="6" w:space="0" w:color="000000"/>
@@ -4438,7 +4503,7 @@
         </w:tc>
         <w:tc>
           <w:tcPr>
-            <w:tcW w:w="1976" w:type="dxa"/>
+            <w:tcW w:w="1262" w:type="dxa"/>
             <w:tcBorders>
               <w:left w:val="single" w:sz="6" w:space="0" w:color="000000"/>
               <w:bottom w:val="single" w:sz="6" w:space="0" w:color="000000"/>
@@ -4464,7 +4529,7 @@
         </w:tc>
         <w:tc>
           <w:tcPr>
-            <w:tcW w:w="6207" w:type="dxa"/>
+            <w:tcW w:w="3963" w:type="dxa"/>
             <w:tcBorders>
               <w:left w:val="single" w:sz="6" w:space="0" w:color="000000"/>
               <w:bottom w:val="single" w:sz="6" w:space="0" w:color="000000"/>
@@ -4496,7 +4561,7 @@
         </w:trPr>
         <w:tc>
           <w:tcPr>
-            <w:tcW w:w="677" w:type="dxa"/>
+            <w:tcW w:w="450" w:type="dxa"/>
             <w:tcBorders>
               <w:left w:val="single" w:sz="6" w:space="0" w:color="000000"/>
               <w:bottom w:val="single" w:sz="6" w:space="0" w:color="000000"/>
@@ -4522,7 +4587,7 @@
         </w:tc>
         <w:tc>
           <w:tcPr>
-            <w:tcW w:w="4211" w:type="dxa"/>
+            <w:tcW w:w="3713" w:type="dxa"/>
             <w:tcBorders>
               <w:left w:val="single" w:sz="6" w:space="0" w:color="000000"/>
               <w:bottom w:val="single" w:sz="6" w:space="0" w:color="000000"/>
@@ -4548,7 +4613,7 @@
         </w:tc>
         <w:tc>
           <w:tcPr>
-            <w:tcW w:w="1976" w:type="dxa"/>
+            <w:tcW w:w="1262" w:type="dxa"/>
             <w:tcBorders>
               <w:left w:val="single" w:sz="6" w:space="0" w:color="000000"/>
               <w:bottom w:val="single" w:sz="6" w:space="0" w:color="000000"/>
@@ -4574,7 +4639,7 @@
         </w:tc>
         <w:tc>
           <w:tcPr>
-            <w:tcW w:w="6207" w:type="dxa"/>
+            <w:tcW w:w="3963" w:type="dxa"/>
             <w:tcBorders>
               <w:left w:val="single" w:sz="6" w:space="0" w:color="000000"/>
               <w:bottom w:val="single" w:sz="6" w:space="0" w:color="000000"/>
@@ -4606,7 +4671,7 @@
         </w:trPr>
         <w:tc>
           <w:tcPr>
-            <w:tcW w:w="677" w:type="dxa"/>
+            <w:tcW w:w="450" w:type="dxa"/>
             <w:tcBorders>
               <w:left w:val="single" w:sz="6" w:space="0" w:color="000000"/>
               <w:bottom w:val="single" w:sz="6" w:space="0" w:color="000000"/>
@@ -4632,7 +4697,7 @@
         </w:tc>
         <w:tc>
           <w:tcPr>
-            <w:tcW w:w="4211" w:type="dxa"/>
+            <w:tcW w:w="3713" w:type="dxa"/>
             <w:tcBorders>
               <w:left w:val="single" w:sz="6" w:space="0" w:color="000000"/>
               <w:bottom w:val="single" w:sz="6" w:space="0" w:color="000000"/>
@@ -4658,7 +4723,7 @@
         </w:tc>
         <w:tc>
           <w:tcPr>
-            <w:tcW w:w="1976" w:type="dxa"/>
+            <w:tcW w:w="1262" w:type="dxa"/>
             <w:tcBorders>
               <w:left w:val="single" w:sz="6" w:space="0" w:color="000000"/>
               <w:bottom w:val="single" w:sz="6" w:space="0" w:color="000000"/>
@@ -4684,7 +4749,7 @@
         </w:tc>
         <w:tc>
           <w:tcPr>
-            <w:tcW w:w="6207" w:type="dxa"/>
+            <w:tcW w:w="3963" w:type="dxa"/>
             <w:tcBorders>
               <w:left w:val="single" w:sz="6" w:space="0" w:color="000000"/>
               <w:bottom w:val="single" w:sz="6" w:space="0" w:color="000000"/>
@@ -4772,45 +4837,73 @@
       </w:pPr>
       <w:r>
         <w:rPr/>
-        <w:t>Install all components on the two boards using the schematic, board layout picture, and PCB silkscreen as guides. See references [X] and [X].</w:t>
-      </w:r>
-    </w:p>
-    <w:p>
-      <w:pPr>
-        <w:pStyle w:val="normal1"/>
-        <w:rPr/>
-      </w:pPr>
-      <w:r>
-        <w:rPr/>
-      </w:r>
-    </w:p>
-    <w:p>
-      <w:pPr>
-        <w:pStyle w:val="normal1"/>
-        <w:rPr/>
-      </w:pPr>
-      <w:r>
-        <w:rPr/>
-        <w:t>You will also need to assemble a U509 buffer board which is on a separate small PCB and is documented in reference [X].</w:t>
-      </w:r>
-    </w:p>
-    <w:p>
-      <w:pPr>
-        <w:pStyle w:val="normal1"/>
-        <w:rPr/>
-      </w:pPr>
-      <w:r>
-        <w:rPr/>
-      </w:r>
-    </w:p>
-    <w:p>
-      <w:pPr>
-        <w:pStyle w:val="normal1"/>
-        <w:rPr/>
-      </w:pPr>
-      <w:r>
-        <w:rPr/>
-        <w:t>In general, the recommendation is to install the lowest height parts first, e.g. resistors, small capacitors, IC sockets, etc. Ensure the correct orientation of the electrolytic or tantalum caps, diodes, and ICs.</w:t>
+        <w:t>Install all components on the two boards using the schematic, board layout picture, and PCB silkscreen as guides. See references [</w:t>
+      </w:r>
+      <w:r>
+        <w:rPr/>
+        <w:t>10</w:t>
+      </w:r>
+      <w:r>
+        <w:rPr/>
+        <w:t>] and [</w:t>
+      </w:r>
+      <w:r>
+        <w:rPr/>
+        <w:t>10</w:t>
+      </w:r>
+      <w:r>
+        <w:rPr/>
+        <w:t>].</w:t>
+      </w:r>
+    </w:p>
+    <w:p>
+      <w:pPr>
+        <w:pStyle w:val="normal1"/>
+        <w:rPr/>
+      </w:pPr>
+      <w:r>
+        <w:rPr/>
+      </w:r>
+    </w:p>
+    <w:p>
+      <w:pPr>
+        <w:pStyle w:val="normal1"/>
+        <w:rPr/>
+      </w:pPr>
+      <w:r>
+        <w:rPr/>
+        <w:t>You will also need to assemble a U509 buffer board which is on a separate small PCB and is documented in reference [</w:t>
+      </w:r>
+      <w:r>
+        <w:rPr/>
+        <w:t>3</w:t>
+      </w:r>
+      <w:r>
+        <w:rPr/>
+        <w:t>].</w:t>
+      </w:r>
+    </w:p>
+    <w:p>
+      <w:pPr>
+        <w:pStyle w:val="normal1"/>
+        <w:rPr/>
+      </w:pPr>
+      <w:r>
+        <w:rPr/>
+      </w:r>
+    </w:p>
+    <w:p>
+      <w:pPr>
+        <w:pStyle w:val="normal1"/>
+        <w:rPr/>
+      </w:pPr>
+      <w:r>
+        <w:rPr/>
+        <w:t xml:space="preserve">In general, the recommendation is to install the lowest height parts first, e.g. resistors, small capacitors, IC sockets, etc. Ensure the correct orientation of the electrolytic or tantalum caps, diodes, and ICs. </w:t>
+      </w:r>
+      <w:r>
+        <w:rPr/>
+        <w:t>Note that not all ICs are oriented the same way.</w:t>
       </w:r>
     </w:p>
     <w:p>
@@ -4886,7 +4979,15 @@
       </w:pPr>
       <w:r>
         <w:rPr/>
-        <w:t>Ensure you obtain the 30-pin version of the ESP-32 WROOM microcontroller. There is also a 38-pin version which will not fit the board footprint.</w:t>
+        <w:t xml:space="preserve">Ensure you obtain the 30-pin version of the ESP-32 WROOM microcontroller. There is also a 38-pin version </w:t>
+      </w:r>
+      <w:r>
+        <w:rPr/>
+        <w:t xml:space="preserve">of the device </w:t>
+      </w:r>
+      <w:r>
+        <w:rPr/>
+        <w:t>which will not fit the board footprint.</w:t>
       </w:r>
     </w:p>
     <w:p>
@@ -4930,15 +5031,15 @@
       </w:pPr>
       <w:r>
         <w:rPr/>
-        <w:t>The General instrument AY-3-8910 chip is not longer manufactured, but NOS chips can be found on source</w:t>
-      </w:r>
-      <w:r>
-        <w:rPr/>
-        <w:t>s</w:t>
-      </w:r>
-      <w:r>
-        <w:rPr/>
-        <w:t xml:space="preserve"> like eBay and Amazon. The Yamaha YM2149F may also work, but this has not been verified.</w:t>
+        <w:t xml:space="preserve">The General instrument AY-3-8910 chip is not longer manufactured, but NOS chips can be found on sources like eBay and Amazon. The Yamaha YM2149F </w:t>
+      </w:r>
+      <w:r>
+        <w:rPr/>
+        <w:t>chip should</w:t>
+      </w:r>
+      <w:r>
+        <w:rPr/>
+        <w:t xml:space="preserve"> also work.</w:t>
       </w:r>
     </w:p>
     <w:p>
@@ -4957,7 +5058,15 @@
       </w:pPr>
       <w:r>
         <w:rPr/>
-        <w:t>It is highly recommended to use sockets for all ICs. I used tall headers for installing the ESP32 and Tang Nano. See the pictures at reference [X]. Ensure that there is sufficient clearance for the ICs and sockets which are installed underneath them.</w:t>
+        <w:t>It is highly recommended to use sockets for all ICs. I used tall headers for installing the ESP32 and Tang Nano. See the pictures at reference [</w:t>
+      </w:r>
+      <w:r>
+        <w:rPr/>
+        <w:t>2</w:t>
+      </w:r>
+      <w:r>
+        <w:rPr/>
+        <w:t>]. Ensure that there is sufficient clearance for the ICs and sockets which are installed underneath them.</w:t>
       </w:r>
     </w:p>
     <w:p>
@@ -5067,7 +5176,21 @@
           <w:b w:val="false"/>
           <w:bCs w:val="false"/>
         </w:rPr>
-        <w:t>You will need a suitable device programmer to program it. I programmed mine with a TL866II Plus programming using the Linux Minipro software. Extract the files from h89-msx-ls-gal.zip from reference[X] and program it using the provided JED file, e.g. MSX-H89-DECODER.jed.</w:t>
+        <w:t>You will need a suitable device programmer to program it. I programmed mine with a TL866II Plus programming using the Linux Minipro software. Extract the files from h89-msx-ls-gal.zip from reference[</w:t>
+      </w:r>
+      <w:r>
+        <w:rPr>
+          <w:b w:val="false"/>
+          <w:bCs w:val="false"/>
+        </w:rPr>
+        <w:t>9</w:t>
+      </w:r>
+      <w:r>
+        <w:rPr>
+          <w:b w:val="false"/>
+          <w:bCs w:val="false"/>
+        </w:rPr>
+        <w:t>] and program it using the provided JED file, e.g. MSX-H89-DECODER.jed.</w:t>
       </w:r>
     </w:p>
     <w:p>
@@ -5129,7 +5252,21 @@
           <w:b w:val="false"/>
           <w:bCs w:val="false"/>
         </w:rPr>
-        <w:t>You need to program the ESP32 over the USB port. It can be programmed out of the circuit. You can use the Flash Download Tool Windows application from reference [X]. You may need to install the Windows CP102 USB to UART driver if the ESP3 is not found on a COM port. Use the files and settings shown in the screen shots below:</w:t>
+        <w:t>You need to program the ESP32 over the USB port. It can be programmed out of the circuit. You can use the Flash Download Tool Windows application from reference [</w:t>
+      </w:r>
+      <w:r>
+        <w:rPr>
+          <w:b w:val="false"/>
+          <w:bCs w:val="false"/>
+        </w:rPr>
+        <w:t>1]</w:t>
+      </w:r>
+      <w:r>
+        <w:rPr>
+          <w:b w:val="false"/>
+          <w:bCs w:val="false"/>
+        </w:rPr>
+        <w:t>. You may need to install the Windows CP102 USB to UART driver if the ESP3 is not found on a COM port. Use the files and settings shown in the screen shots below:</w:t>
       </w:r>
     </w:p>
     <w:p>
@@ -5271,6 +5408,22 @@
       <w:pPr>
         <w:pStyle w:val="normal1"/>
         <w:rPr>
+          <w:b w:val="false"/>
+          <w:bCs w:val="false"/>
+        </w:rPr>
+      </w:pPr>
+      <w:r>
+        <w:rPr>
+          <w:b w:val="false"/>
+          <w:bCs w:val="false"/>
+        </w:rPr>
+        <w:t>[screen shots to be added]</w:t>
+      </w:r>
+    </w:p>
+    <w:p>
+      <w:pPr>
+        <w:pStyle w:val="normal1"/>
+        <w:rPr>
           <w:b/>
           <w:bCs/>
         </w:rPr>
@@ -5280,35 +5433,6 @@
           <w:b/>
           <w:bCs/>
         </w:rPr>
-        <w:t>Programming the Tang Nano</w:t>
-      </w:r>
-    </w:p>
-    <w:p>
-      <w:pPr>
-        <w:pStyle w:val="normal1"/>
-        <w:rPr/>
-      </w:pPr>
-      <w:r>
-        <w:rPr/>
-      </w:r>
-    </w:p>
-    <w:p>
-      <w:pPr>
-        <w:pStyle w:val="normal1"/>
-        <w:rPr/>
-      </w:pPr>
-      <w:r>
-        <w:rPr/>
-        <w:t>Program the Tang Nano over USB using the instructions at reference [X]. It can be programmed out of the circuit.</w:t>
-      </w:r>
-    </w:p>
-    <w:p>
-      <w:pPr>
-        <w:pStyle w:val="normal1"/>
-        <w:rPr/>
-      </w:pPr>
-      <w:r>
-        <w:rPr/>
       </w:r>
     </w:p>
     <w:p>
@@ -5324,7 +5448,74 @@
           <w:b/>
           <w:bCs/>
         </w:rPr>
-        <w:t>Joystick Support</w:t>
+        <w:t>Programming the Tang Nano</w:t>
+      </w:r>
+    </w:p>
+    <w:p>
+      <w:pPr>
+        <w:pStyle w:val="normal1"/>
+        <w:rPr/>
+      </w:pPr>
+      <w:r>
+        <w:rPr/>
+      </w:r>
+    </w:p>
+    <w:p>
+      <w:pPr>
+        <w:pStyle w:val="normal1"/>
+        <w:rPr/>
+      </w:pPr>
+      <w:r>
+        <w:rPr/>
+        <w:t>Program the Tang Nano over USB using the instructions at reference [</w:t>
+      </w:r>
+      <w:r>
+        <w:rPr/>
+        <w:t>6</w:t>
+      </w:r>
+      <w:r>
+        <w:rPr/>
+        <w:t>]. It can be programmed out of the circuit.</w:t>
+      </w:r>
+    </w:p>
+    <w:p>
+      <w:pPr>
+        <w:pStyle w:val="normal1"/>
+        <w:rPr>
+          <w:b w:val="false"/>
+          <w:bCs w:val="false"/>
+        </w:rPr>
+      </w:pPr>
+      <w:r>
+        <w:rPr>
+          <w:b w:val="false"/>
+          <w:bCs w:val="false"/>
+        </w:rPr>
+      </w:r>
+    </w:p>
+    <w:p>
+      <w:pPr>
+        <w:pStyle w:val="normal1"/>
+        <w:rPr>
+          <w:b w:val="false"/>
+          <w:bCs w:val="false"/>
+        </w:rPr>
+      </w:pPr>
+      <w:r>
+        <w:rPr>
+          <w:b w:val="false"/>
+          <w:bCs w:val="false"/>
+        </w:rPr>
+        <w:t>[screen shots to be added]</w:t>
+      </w:r>
+    </w:p>
+    <w:p>
+      <w:pPr>
+        <w:pStyle w:val="normal1"/>
+        <w:rPr/>
+      </w:pPr>
+      <w:r>
+        <w:rPr/>
       </w:r>
     </w:p>
     <w:p>
@@ -5340,6 +5531,22 @@
           <w:b/>
           <w:bCs/>
         </w:rPr>
+        <w:t>Joystick Support</w:t>
+      </w:r>
+    </w:p>
+    <w:p>
+      <w:pPr>
+        <w:pStyle w:val="normal1"/>
+        <w:rPr>
+          <w:b/>
+          <w:bCs/>
+        </w:rPr>
+      </w:pPr>
+      <w:r>
+        <w:rPr>
+          <w:b/>
+          <w:bCs/>
+        </w:rPr>
       </w:r>
     </w:p>
     <w:p>
@@ -5415,7 +5622,23 @@
       </w:pPr>
       <w:r>
         <w:rPr/>
-        <w:t>You will need to obtain the CP/M MSX loader program from reference [X] and some MSX games from reference [X] and transfer them to your H-89.</w:t>
+        <w:t>You will need to obtain the CP/M MSX loader program from reference [</w:t>
+      </w:r>
+      <w:r>
+        <w:rPr/>
+        <w:t>5</w:t>
+      </w:r>
+      <w:r>
+        <w:rPr/>
+        <w:t>] and some MSX games from reference [</w:t>
+      </w:r>
+      <w:r>
+        <w:rPr/>
+        <w:t>4</w:t>
+      </w:r>
+      <w:r>
+        <w:rPr/>
+        <w:t>] and transfer them to your H-89.</w:t>
       </w:r>
     </w:p>
     <w:p>
@@ -5496,7 +5719,7 @@
           <w:highlight w:val="red"/>
         </w:rPr>
       </w:pPr>
-      <w:hyperlink r:id="rId2">
+      <w:hyperlink r:id="rId4">
         <w:r>
           <w:rPr>
             <w:rStyle w:val="Hyperlink"/>
@@ -5527,7 +5750,15 @@
       </w:pPr>
       <w:r>
         <w:rPr/>
-        <w:t>The U509 buffer board must be installed as described in reference [X]. You need to connect seven jumper wires from J13 the MSX board to the corresponding pins on the buffer board. If you are using an H-89 VDIP board which is already connected to the U509 buffer board, you can connect the MSX jumpers to the signals at J5 on VDIP board.</w:t>
+        <w:t>The U509 buffer board must be installed as described in reference [</w:t>
+      </w:r>
+      <w:r>
+        <w:rPr/>
+        <w:t>3]</w:t>
+      </w:r>
+      <w:r>
+        <w:rPr/>
+        <w:t>. You need to connect seven jumper wires from J13 the MSX board to the corresponding pins on the buffer board. If you are using an H-89 VDIP board which is already connected to the U509 buffer board, you can connect the MSX jumpers to the signals at J5 on VDIP board.</w:t>
       </w:r>
     </w:p>
     <w:p>
@@ -6229,7 +6460,15 @@
             </w:pPr>
             <w:r>
               <w:rPr/>
-              <w:t>Use same port as on H8. Normally not installed.</w:t>
+              <w:t xml:space="preserve">Use same </w:t>
+            </w:r>
+            <w:r>
+              <w:rPr/>
+              <w:t xml:space="preserve">i/o </w:t>
+            </w:r>
+            <w:r>
+              <w:rPr/>
+              <w:t>port as on H8. Normally not installed.</w:t>
             </w:r>
           </w:p>
         </w:tc>
@@ -6697,7 +6936,124 @@
       </w:pPr>
       <w:r>
         <w:rPr/>
-        <w:t>Verify that video, audio, and controllers are working. Download and load more MSX programs and have fun!</w:t>
+        <w:t xml:space="preserve">Verify that video, audio, and controllers are working. Download and </w:t>
+      </w:r>
+      <w:r>
+        <w:rPr/>
+        <w:t>run</w:t>
+      </w:r>
+      <w:r>
+        <w:rPr/>
+        <w:t xml:space="preserve"> more MSX programs and have fun!</w:t>
+      </w:r>
+    </w:p>
+    <w:p>
+      <w:pPr>
+        <w:pStyle w:val="normal1"/>
+        <w:rPr/>
+      </w:pPr>
+      <w:r>
+        <w:rPr/>
+      </w:r>
+    </w:p>
+    <w:p>
+      <w:pPr>
+        <w:pStyle w:val="normal1"/>
+        <w:rPr>
+          <w:b/>
+          <w:bCs/>
+        </w:rPr>
+      </w:pPr>
+      <w:r>
+        <w:rPr>
+          <w:b/>
+          <w:bCs/>
+        </w:rPr>
+        <w:t>Troubleshooting</w:t>
+      </w:r>
+    </w:p>
+    <w:p>
+      <w:pPr>
+        <w:pStyle w:val="normal1"/>
+        <w:rPr/>
+      </w:pPr>
+      <w:r>
+        <w:rPr/>
+      </w:r>
+    </w:p>
+    <w:p>
+      <w:pPr>
+        <w:pStyle w:val="normal1"/>
+        <w:rPr/>
+      </w:pPr>
+      <w:r>
+        <w:rPr/>
+        <w:t>If the board does not work, here are some things to check:</w:t>
+      </w:r>
+    </w:p>
+    <w:p>
+      <w:pPr>
+        <w:pStyle w:val="normal1"/>
+        <w:rPr/>
+      </w:pPr>
+      <w:r>
+        <w:rPr/>
+      </w:r>
+    </w:p>
+    <w:p>
+      <w:pPr>
+        <w:pStyle w:val="normal1"/>
+        <w:numPr>
+          <w:ilvl w:val="0"/>
+          <w:numId w:val="3"/>
+        </w:numPr>
+        <w:rPr/>
+      </w:pPr>
+      <w:r>
+        <w:rPr/>
+        <w:t>Check the board for solder bridges, unsoldered pins, incorrect parts or orientation of parts, and bent IC pins under sockets.</w:t>
+      </w:r>
+    </w:p>
+    <w:p>
+      <w:pPr>
+        <w:pStyle w:val="normal1"/>
+        <w:numPr>
+          <w:ilvl w:val="0"/>
+          <w:numId w:val="3"/>
+        </w:numPr>
+        <w:rPr/>
+      </w:pPr>
+      <w:r>
+        <w:rPr/>
+        <w:t>Confirm that you have programmed the GAL, ESP32, and Tang Nano devices.</w:t>
+      </w:r>
+    </w:p>
+    <w:p>
+      <w:pPr>
+        <w:pStyle w:val="normal1"/>
+        <w:numPr>
+          <w:ilvl w:val="0"/>
+          <w:numId w:val="3"/>
+        </w:numPr>
+        <w:rPr/>
+      </w:pPr>
+      <w:r>
+        <w:rPr/>
+        <w:t>Check jumper and DIP switch settings.</w:t>
+      </w:r>
+    </w:p>
+    <w:p>
+      <w:pPr>
+        <w:pStyle w:val="normal1"/>
+        <w:numPr>
+          <w:ilvl w:val="0"/>
+          <w:numId w:val="3"/>
+        </w:numPr>
+        <w:rPr/>
+      </w:pPr>
+      <w:r>
+        <w:rPr/>
+        <w:t>Check the installation and wiring of the U509 buffer board.</w:t>
       </w:r>
     </w:p>
     <w:p>
@@ -6743,7 +7099,15 @@
       </w:pPr>
       <w:r>
         <w:rPr/>
-        <w:t>Some pictures of the assembled board can be found at reference [X].</w:t>
+        <w:t>Some pictures of the assembled board can be found at reference [</w:t>
+      </w:r>
+      <w:r>
+        <w:rPr/>
+        <w:t>2</w:t>
+      </w:r>
+      <w:r>
+        <w:rPr/>
+        <w:t>].</w:t>
       </w:r>
     </w:p>
     <w:p>
@@ -6960,40 +7324,10 @@
         <w:t>https://koyado.com/heathkit/New-H8-Website/h89-msx_graphics_board.html</w:t>
       </w:r>
     </w:p>
-    <w:p>
-      <w:pPr>
-        <w:pStyle w:val="normal1"/>
-        <w:ind w:hanging="0" w:left="720"/>
-        <w:rPr/>
-      </w:pPr>
-      <w:r>
-        <w:rPr/>
-      </w:r>
-    </w:p>
-    <w:p>
-      <w:pPr>
-        <w:pStyle w:val="normal1"/>
-        <w:ind w:hanging="0" w:left="720"/>
-        <w:rPr/>
-      </w:pPr>
-      <w:r>
-        <w:rPr/>
-      </w:r>
-    </w:p>
-    <w:p>
-      <w:pPr>
-        <w:pStyle w:val="normal1"/>
-        <w:ind w:hanging="0" w:left="0"/>
-        <w:rPr/>
-      </w:pPr>
-      <w:r>
-        <w:rPr/>
-      </w:r>
-    </w:p>
     <w:sectPr>
-      <w:footerReference w:type="even" r:id="rId3"/>
-      <w:footerReference w:type="default" r:id="rId4"/>
-      <w:footerReference w:type="first" r:id="rId5"/>
+      <w:footerReference w:type="even" r:id="rId5"/>
+      <w:footerReference w:type="default" r:id="rId6"/>
+      <w:footerReference w:type="first" r:id="rId7"/>
       <w:type w:val="nextPage"/>
       <w:pgSz w:w="12240" w:h="15840"/>
       <w:pgMar w:left="1440" w:right="1440" w:gutter="0" w:header="0" w:top="1440" w:footer="720" w:bottom="1440"/>
@@ -7053,7 +7387,7 @@
     </w:r>
     <w:r>
       <w:rPr/>
-      <w:t>6</w:t>
+      <w:t>7</w:t>
     </w:r>
     <w:r>
       <w:rPr/>
@@ -7096,7 +7430,7 @@
     </w:r>
     <w:r>
       <w:rPr/>
-      <w:t>6</w:t>
+      <w:t>7</w:t>
     </w:r>
     <w:r>
       <w:rPr/>
@@ -7385,6 +7719,125 @@
   <w:abstractNum w:abstractNumId="3">
     <w:lvl w:ilvl="0">
       <w:start w:val="1"/>
+      <w:numFmt w:val="decimal"/>
+      <w:lvlText w:val="%1."/>
+      <w:lvlJc w:val="left"/>
+      <w:pPr>
+        <w:tabs>
+          <w:tab w:val="num" w:pos="720"/>
+        </w:tabs>
+        <w:ind w:left="720" w:hanging="360"/>
+      </w:pPr>
+      <w:rPr/>
+    </w:lvl>
+    <w:lvl w:ilvl="1">
+      <w:start w:val="1"/>
+      <w:numFmt w:val="decimal"/>
+      <w:lvlText w:val="%2."/>
+      <w:lvlJc w:val="left"/>
+      <w:pPr>
+        <w:tabs>
+          <w:tab w:val="num" w:pos="1080"/>
+        </w:tabs>
+        <w:ind w:left="1080" w:hanging="360"/>
+      </w:pPr>
+      <w:rPr/>
+    </w:lvl>
+    <w:lvl w:ilvl="2">
+      <w:start w:val="1"/>
+      <w:numFmt w:val="decimal"/>
+      <w:lvlText w:val="%3."/>
+      <w:lvlJc w:val="left"/>
+      <w:pPr>
+        <w:tabs>
+          <w:tab w:val="num" w:pos="1440"/>
+        </w:tabs>
+        <w:ind w:left="1440" w:hanging="360"/>
+      </w:pPr>
+      <w:rPr/>
+    </w:lvl>
+    <w:lvl w:ilvl="3">
+      <w:start w:val="1"/>
+      <w:numFmt w:val="decimal"/>
+      <w:lvlText w:val="%4."/>
+      <w:lvlJc w:val="left"/>
+      <w:pPr>
+        <w:tabs>
+          <w:tab w:val="num" w:pos="1800"/>
+        </w:tabs>
+        <w:ind w:left="1800" w:hanging="360"/>
+      </w:pPr>
+      <w:rPr/>
+    </w:lvl>
+    <w:lvl w:ilvl="4">
+      <w:start w:val="1"/>
+      <w:numFmt w:val="decimal"/>
+      <w:lvlText w:val="%5."/>
+      <w:lvlJc w:val="left"/>
+      <w:pPr>
+        <w:tabs>
+          <w:tab w:val="num" w:pos="2160"/>
+        </w:tabs>
+        <w:ind w:left="2160" w:hanging="360"/>
+      </w:pPr>
+      <w:rPr/>
+    </w:lvl>
+    <w:lvl w:ilvl="5">
+      <w:start w:val="1"/>
+      <w:numFmt w:val="decimal"/>
+      <w:lvlText w:val="%6."/>
+      <w:lvlJc w:val="left"/>
+      <w:pPr>
+        <w:tabs>
+          <w:tab w:val="num" w:pos="2520"/>
+        </w:tabs>
+        <w:ind w:left="2520" w:hanging="360"/>
+      </w:pPr>
+      <w:rPr/>
+    </w:lvl>
+    <w:lvl w:ilvl="6">
+      <w:start w:val="1"/>
+      <w:numFmt w:val="decimal"/>
+      <w:lvlText w:val="%7."/>
+      <w:lvlJc w:val="left"/>
+      <w:pPr>
+        <w:tabs>
+          <w:tab w:val="num" w:pos="2880"/>
+        </w:tabs>
+        <w:ind w:left="2880" w:hanging="360"/>
+      </w:pPr>
+      <w:rPr/>
+    </w:lvl>
+    <w:lvl w:ilvl="7">
+      <w:start w:val="1"/>
+      <w:numFmt w:val="decimal"/>
+      <w:lvlText w:val="%8."/>
+      <w:lvlJc w:val="left"/>
+      <w:pPr>
+        <w:tabs>
+          <w:tab w:val="num" w:pos="3240"/>
+        </w:tabs>
+        <w:ind w:left="3240" w:hanging="360"/>
+      </w:pPr>
+      <w:rPr/>
+    </w:lvl>
+    <w:lvl w:ilvl="8">
+      <w:start w:val="1"/>
+      <w:numFmt w:val="decimal"/>
+      <w:lvlText w:val="%9."/>
+      <w:lvlJc w:val="left"/>
+      <w:pPr>
+        <w:tabs>
+          <w:tab w:val="num" w:pos="3600"/>
+        </w:tabs>
+        <w:ind w:left="3600" w:hanging="360"/>
+      </w:pPr>
+      <w:rPr/>
+    </w:lvl>
+  </w:abstractNum>
+  <w:abstractNum w:abstractNumId="4">
+    <w:lvl w:ilvl="0">
+      <w:start w:val="1"/>
       <w:numFmt w:val="none"/>
       <w:suff w:val="nothing"/>
       <w:lvlText w:val=""/>
@@ -7509,6 +7962,9 @@
   </w:num>
   <w:num w:numId="3">
     <w:abstractNumId w:val="3"/>
+  </w:num>
+  <w:num w:numId="4">
+    <w:abstractNumId w:val="4"/>
   </w:num>
 </w:numbering>
 </file>
@@ -7672,6 +8128,11 @@
     <w:rPr>
       <w:rFonts w:ascii="Liberation Mono" w:hAnsi="Liberation Mono" w:eastAsia="Noto Sans Mono CJK SC" w:cs="Liberation Mono"/>
     </w:rPr>
+  </w:style>
+  <w:style w:type="character" w:styleId="NumberingSymbols">
+    <w:name w:val="Numbering Symbols"/>
+    <w:qFormat/>
+    <w:rPr/>
   </w:style>
   <w:style w:type="paragraph" w:styleId="Heading">
     <w:name w:val="Heading"/>

</xml_diff>

<commit_message>
Update document, add more pictures.
</commit_message>
<xml_diff>
--- a/H89MSX/H89-MSX-Board.docx
+++ b/H89MSX/H89-MSX-Board.docx
@@ -54,19 +54,11 @@
       </w:r>
       <w:r>
         <w:rPr/>
-        <w:t>2</w:t>
-      </w:r>
-      <w:r>
-        <w:rPr/>
-        <w:t xml:space="preserve"> </w:t>
-      </w:r>
-      <w:r>
-        <w:rPr/>
-        <w:t>Febr</w:t>
-      </w:r>
-      <w:r>
-        <w:rPr/>
-        <w:t>uary 2026</w:t>
+        <w:t>15</w:t>
+      </w:r>
+      <w:r>
+        <w:rPr/>
+        <w:t xml:space="preserve"> February 2026</w:t>
       </w:r>
     </w:p>
     <w:p>
@@ -112,15 +104,7 @@
       </w:pPr>
       <w:r>
         <w:rPr/>
-        <w:t xml:space="preserve">This document contains notes on the Heathkit H-89 MSX Graphics board designed by Norberto Collado. I have assembled one of these boards and have </w:t>
-      </w:r>
-      <w:r>
-        <w:rPr/>
-        <w:t>written</w:t>
-      </w:r>
-      <w:r>
-        <w:rPr/>
-        <w:t xml:space="preserve"> these notes to assist others who may be doing the same. My thanks go to the members of the SEBHC Discord channel for providing input to this document.</w:t>
+        <w:t>This document contains notes on the Heathkit H-89 MSX Graphics board designed by Norberto Collado. I have assembled one of these boards and have written these notes to assist others who may be doing the same. My thanks go to the members of the SEBHC Discord channel for providing input to this document.</w:t>
       </w:r>
     </w:p>
     <w:p>
@@ -242,15 +226,7 @@
       </w:pPr>
       <w:r>
         <w:rPr/>
-        <w:t xml:space="preserve">Video output is to an HDMI monitor </w:t>
-      </w:r>
-      <w:r>
-        <w:rPr/>
-        <w:t>(not the H-89 display)</w:t>
-      </w:r>
-      <w:r>
-        <w:rPr/>
-        <w:t>. Line level stereo audio output is provided which can drive amplified speakers or a monitor with a suitable audio input. Two wireless Bluetooth game controllers (joysticks) are supported, as well as wired joysticks. The board is installed in any of the three left side expansion slots of the H-89.</w:t>
+        <w:t>Video output is to an HDMI monitor (not the H-89 display). Line level stereo audio output is provided which can drive amplified speakers or a monitor with a suitable audio input. Two wireless Bluetooth game controllers (joysticks) are supported, as well as wired joysticks. The board is installed in any of the three left side expansion slots of the H-89.</w:t>
       </w:r>
     </w:p>
     <w:p>
@@ -299,7 +275,11 @@
         </w:rPr>
       </w:pPr>
       <w:r>
-        <w:rPr/>
+        <w:rPr>
+          <w:b/>
+          <w:sz w:val="24"/>
+          <w:szCs w:val="24"/>
+        </w:rPr>
       </w:r>
     </w:p>
     <w:p>
@@ -4971,7 +4951,7 @@
       </w:pPr>
       <w:r>
         <w:rPr/>
-        <w:t>Make sure that you purchase the 9K version of the Tang Nano FPGA. In this application it is used to emulate the functions of the TMS9918 video controller originally used on MSX systems.</w:t>
+        <w:t>Make sure that you purchase the 9K version of the Tang Nano FPGA. In this application it is used to emulate the functions of the TMS9918 video controller originally used on MSX systems. You may need to solder headers to the chip.</w:t>
       </w:r>
     </w:p>
     <w:p>
@@ -5144,97 +5124,69 @@
           <w:b w:val="false"/>
           <w:bCs w:val="false"/>
         </w:rPr>
-        <w:t xml:space="preserve">You will need a suitable device programmer to program it. I programmed mine with a TL866II Plus programmer using the Linux Minipro software. Extract the files from h89-msx-ls-gal.zip from reference[9] and program it using the provided JED file, </w:t>
-      </w:r>
-      <w:r>
+        <w:t>You will need a suitable device programmer to program it. I programmed mine with a TL866II Plus programmer using the Linux Minipro software. Extract the files from h89-msx-ls-gal.zip from reference[9] and program it using the provided JED file, i.e. MSX-H89-DECODER.jed.</w:t>
+      </w:r>
+    </w:p>
+    <w:p>
+      <w:pPr>
+        <w:pStyle w:val="normal1"/>
+        <w:rPr>
+          <w:b/>
+          <w:bCs/>
+        </w:rPr>
+      </w:pPr>
+      <w:r>
+        <w:rPr>
+          <w:b/>
+          <w:bCs/>
+        </w:rPr>
+      </w:r>
+    </w:p>
+    <w:p>
+      <w:pPr>
+        <w:pStyle w:val="normal1"/>
+        <w:rPr>
+          <w:b/>
+          <w:bCs/>
+        </w:rPr>
+      </w:pPr>
+      <w:r>
+        <w:rPr>
+          <w:b/>
+          <w:bCs/>
+        </w:rPr>
+        <w:t>Programming the ESP32</w:t>
+      </w:r>
+    </w:p>
+    <w:p>
+      <w:pPr>
+        <w:pStyle w:val="normal1"/>
+        <w:rPr>
+          <w:b/>
+          <w:bCs/>
+        </w:rPr>
+      </w:pPr>
+      <w:r>
+        <w:rPr>
+          <w:b/>
+          <w:bCs/>
+        </w:rPr>
+      </w:r>
+    </w:p>
+    <w:p>
+      <w:pPr>
+        <w:pStyle w:val="normal1"/>
         <w:rPr>
           <w:b w:val="false"/>
           <w:bCs w:val="false"/>
         </w:rPr>
-        <w:t>i.e.</w:t>
-      </w:r>
+      </w:pPr>
       <w:r>
         <w:rPr>
           <w:b w:val="false"/>
           <w:bCs w:val="false"/>
         </w:rPr>
-        <w:t xml:space="preserve"> MSX-H89-DECODER.jed.</w:t>
-      </w:r>
-    </w:p>
-    <w:p>
-      <w:pPr>
-        <w:pStyle w:val="normal1"/>
-        <w:rPr>
-          <w:b/>
-          <w:bCs/>
-        </w:rPr>
-      </w:pPr>
-      <w:r>
-        <w:rPr>
-          <w:b/>
-          <w:bCs/>
-        </w:rPr>
-      </w:r>
-    </w:p>
-    <w:p>
-      <w:pPr>
-        <w:pStyle w:val="normal1"/>
-        <w:rPr>
-          <w:b/>
-          <w:bCs/>
-        </w:rPr>
-      </w:pPr>
-      <w:r>
-        <w:rPr>
-          <w:b/>
-          <w:bCs/>
-        </w:rPr>
-        <w:t>Programming the ESP32</w:t>
-      </w:r>
-    </w:p>
-    <w:p>
-      <w:pPr>
-        <w:pStyle w:val="normal1"/>
-        <w:rPr>
-          <w:b/>
-          <w:bCs/>
-        </w:rPr>
-      </w:pPr>
-      <w:r>
-        <w:rPr>
-          <w:b/>
-          <w:bCs/>
-        </w:rPr>
-      </w:r>
-    </w:p>
-    <w:p>
-      <w:pPr>
-        <w:pStyle w:val="normal1"/>
-        <w:rPr>
-          <w:b w:val="false"/>
-          <w:bCs w:val="false"/>
-        </w:rPr>
-      </w:pPr>
-      <w:r>
-        <w:rPr>
-          <w:b w:val="false"/>
-          <w:bCs w:val="false"/>
-        </w:rPr>
-        <w:t>You need to program the ESP32 over the USB port. It can be programmed out of the circuit. You can use the Flash Download Tool Windows application from reference [1]. You may need to install the Windows CP102 USB to UART driver if the ESP3</w:t>
-      </w:r>
-      <w:r>
-        <w:rPr>
-          <w:b w:val="false"/>
-          <w:bCs w:val="false"/>
-        </w:rPr>
-        <w:t>2</w:t>
-      </w:r>
-      <w:r>
-        <w:rPr>
-          <w:b w:val="false"/>
-          <w:bCs w:val="false"/>
-        </w:rPr>
-        <w:t xml:space="preserve"> is not found on a COM port. Use the files and settings shown in the screen shots below.</w:t>
+        <w:t>You need to program the ESP32 over the USB port. It can be programmed out of the circuit. You can use the Flash Download Tool Windows application from reference [1]. You may need to install the Windows CP102 USB to UART driver if the ESP32 is not found on a COM port. Use the files and settings shown in the screen shots below.</w:t>
       </w:r>
     </w:p>
     <w:p>
@@ -5283,21 +5235,7 @@
           <w:b w:val="false"/>
           <w:bCs w:val="false"/>
         </w:rPr>
-        <w:t xml:space="preserve">Select </w:t>
-      </w:r>
-      <w:r>
-        <w:rPr>
-          <w:b w:val="false"/>
-          <w:bCs w:val="false"/>
-        </w:rPr>
-        <w:t xml:space="preserve">the </w:t>
-      </w:r>
-      <w:r>
-        <w:rPr>
-          <w:b w:val="false"/>
-          <w:bCs w:val="false"/>
-        </w:rPr>
-        <w:t>three .bin files, enter addresses and enable checkboxes.</w:t>
+        <w:t>Select the three .bin files, enter addresses and enable checkboxes.</w:t>
       </w:r>
     </w:p>
     <w:p>
@@ -5314,21 +5252,7 @@
           <w:b w:val="false"/>
           <w:bCs w:val="false"/>
         </w:rPr>
-        <w:t xml:space="preserve">Check other settings (defaults </w:t>
-      </w:r>
-      <w:r>
-        <w:rPr>
-          <w:b w:val="false"/>
-          <w:bCs w:val="false"/>
-        </w:rPr>
-        <w:t>should be okay</w:t>
-      </w:r>
-      <w:r>
-        <w:rPr>
-          <w:b w:val="false"/>
-          <w:bCs w:val="false"/>
-        </w:rPr>
-        <w:t>).</w:t>
+        <w:t>Check other settings (defaults should be okay).</w:t>
       </w:r>
     </w:p>
     <w:p>
@@ -7096,6 +7020,368 @@
       <w:pPr>
         <w:pStyle w:val="normal1"/>
         <w:rPr/>
+      </w:pPr>
+      <w:r>
+        <w:rPr/>
+      </w:r>
+    </w:p>
+    <w:p>
+      <w:pPr>
+        <w:pStyle w:val="normal1"/>
+        <w:rPr>
+          <w:b/>
+          <w:sz w:val="24"/>
+          <w:szCs w:val="24"/>
+        </w:rPr>
+      </w:pPr>
+      <w:r>
+        <w:rPr>
+          <w:b/>
+          <w:sz w:val="24"/>
+          <w:szCs w:val="24"/>
+        </w:rPr>
+        <w:t>I/O Port Usage</w:t>
+      </w:r>
+    </w:p>
+    <w:p>
+      <w:pPr>
+        <w:pStyle w:val="normal1"/>
+        <w:rPr>
+          <w:b/>
+          <w:sz w:val="24"/>
+          <w:szCs w:val="24"/>
+        </w:rPr>
+      </w:pPr>
+      <w:r>
+        <w:rPr/>
+      </w:r>
+    </w:p>
+    <w:p>
+      <w:pPr>
+        <w:pStyle w:val="normal1"/>
+        <w:rPr>
+          <w:b w:val="false"/>
+          <w:bCs w:val="false"/>
+        </w:rPr>
+      </w:pPr>
+      <w:r>
+        <w:rPr>
+          <w:b w:val="false"/>
+          <w:bCs w:val="false"/>
+          <w:sz w:val="24"/>
+          <w:szCs w:val="24"/>
+        </w:rPr>
+        <w:t>T</w:t>
+      </w:r>
+      <w:r>
+        <w:rPr>
+          <w:b w:val="false"/>
+          <w:bCs w:val="false"/>
+          <w:sz w:val="24"/>
+          <w:szCs w:val="24"/>
+        </w:rPr>
+        <w:t>he i/o ports used by the board are shown below:</w:t>
+      </w:r>
+    </w:p>
+    <w:p>
+      <w:pPr>
+        <w:pStyle w:val="normal1"/>
+        <w:rPr>
+          <w:b/>
+          <w:sz w:val="24"/>
+          <w:szCs w:val="24"/>
+        </w:rPr>
+      </w:pPr>
+      <w:r>
+        <w:rPr/>
+      </w:r>
+    </w:p>
+    <w:tbl>
+      <w:tblPr>
+        <w:tblW w:w="5000" w:type="pct"/>
+        <w:jc w:val="left"/>
+        <w:tblInd w:w="29" w:type="dxa"/>
+        <w:tblLayout w:type="fixed"/>
+        <w:tblCellMar>
+          <w:top w:w="29" w:type="dxa"/>
+          <w:left w:w="29" w:type="dxa"/>
+          <w:bottom w:w="29" w:type="dxa"/>
+          <w:right w:w="29" w:type="dxa"/>
+        </w:tblCellMar>
+      </w:tblPr>
+      <w:tblGrid>
+        <w:gridCol w:w="2340"/>
+        <w:gridCol w:w="1885"/>
+        <w:gridCol w:w="2175"/>
+        <w:gridCol w:w="2960"/>
+      </w:tblGrid>
+      <w:tr>
+        <w:trPr>
+          <w:tblHeader w:val="true"/>
+        </w:trPr>
+        <w:tc>
+          <w:tcPr>
+            <w:tcW w:w="2340" w:type="dxa"/>
+            <w:tcBorders>
+              <w:top w:val="single" w:sz="2" w:space="0" w:color="000000"/>
+              <w:left w:val="single" w:sz="2" w:space="0" w:color="000000"/>
+              <w:bottom w:val="single" w:sz="2" w:space="0" w:color="000000"/>
+            </w:tcBorders>
+          </w:tcPr>
+          <w:p>
+            <w:pPr>
+              <w:pStyle w:val="TableHeading"/>
+              <w:jc w:val="center"/>
+              <w:rPr/>
+            </w:pPr>
+            <w:r>
+              <w:rPr/>
+              <w:t>Device</w:t>
+            </w:r>
+          </w:p>
+        </w:tc>
+        <w:tc>
+          <w:tcPr>
+            <w:tcW w:w="1885" w:type="dxa"/>
+            <w:tcBorders>
+              <w:top w:val="single" w:sz="2" w:space="0" w:color="000000"/>
+              <w:left w:val="single" w:sz="2" w:space="0" w:color="000000"/>
+              <w:bottom w:val="single" w:sz="2" w:space="0" w:color="000000"/>
+            </w:tcBorders>
+          </w:tcPr>
+          <w:p>
+            <w:pPr>
+              <w:pStyle w:val="TableHeading"/>
+              <w:jc w:val="center"/>
+              <w:rPr/>
+            </w:pPr>
+            <w:r>
+              <w:rPr/>
+              <w:t>MSX Mode</w:t>
+            </w:r>
+          </w:p>
+        </w:tc>
+        <w:tc>
+          <w:tcPr>
+            <w:tcW w:w="2175" w:type="dxa"/>
+            <w:tcBorders>
+              <w:top w:val="single" w:sz="2" w:space="0" w:color="000000"/>
+              <w:left w:val="single" w:sz="2" w:space="0" w:color="000000"/>
+              <w:bottom w:val="single" w:sz="2" w:space="0" w:color="000000"/>
+            </w:tcBorders>
+          </w:tcPr>
+          <w:p>
+            <w:pPr>
+              <w:pStyle w:val="TableHeading"/>
+              <w:jc w:val="center"/>
+              <w:rPr/>
+            </w:pPr>
+            <w:r>
+              <w:rPr/>
+              <w:t>H8 Mode</w:t>
+            </w:r>
+          </w:p>
+        </w:tc>
+        <w:tc>
+          <w:tcPr>
+            <w:tcW w:w="2960" w:type="dxa"/>
+            <w:tcBorders>
+              <w:top w:val="single" w:sz="2" w:space="0" w:color="000000"/>
+              <w:left w:val="single" w:sz="2" w:space="0" w:color="000000"/>
+              <w:bottom w:val="single" w:sz="2" w:space="0" w:color="000000"/>
+              <w:right w:val="single" w:sz="2" w:space="0" w:color="000000"/>
+            </w:tcBorders>
+          </w:tcPr>
+          <w:p>
+            <w:pPr>
+              <w:pStyle w:val="TableHeading"/>
+              <w:jc w:val="center"/>
+              <w:rPr/>
+            </w:pPr>
+            <w:r>
+              <w:rPr/>
+              <w:t>Comments</w:t>
+            </w:r>
+          </w:p>
+        </w:tc>
+      </w:tr>
+      <w:tr>
+        <w:trPr/>
+        <w:tc>
+          <w:tcPr>
+            <w:tcW w:w="2340" w:type="dxa"/>
+            <w:tcBorders>
+              <w:left w:val="single" w:sz="2" w:space="0" w:color="000000"/>
+              <w:bottom w:val="single" w:sz="2" w:space="0" w:color="000000"/>
+            </w:tcBorders>
+          </w:tcPr>
+          <w:p>
+            <w:pPr>
+              <w:pStyle w:val="TableContents"/>
+              <w:jc w:val="center"/>
+              <w:rPr/>
+            </w:pPr>
+            <w:r>
+              <w:rPr/>
+              <w:t>AY-3-8910 PSG</w:t>
+            </w:r>
+          </w:p>
+        </w:tc>
+        <w:tc>
+          <w:tcPr>
+            <w:tcW w:w="1885" w:type="dxa"/>
+            <w:tcBorders>
+              <w:left w:val="single" w:sz="2" w:space="0" w:color="000000"/>
+              <w:bottom w:val="single" w:sz="2" w:space="0" w:color="000000"/>
+            </w:tcBorders>
+          </w:tcPr>
+          <w:p>
+            <w:pPr>
+              <w:pStyle w:val="TableContents"/>
+              <w:jc w:val="center"/>
+              <w:rPr/>
+            </w:pPr>
+            <w:r>
+              <w:rPr/>
+              <w:t>$A0</w:t>
+            </w:r>
+          </w:p>
+        </w:tc>
+        <w:tc>
+          <w:tcPr>
+            <w:tcW w:w="2175" w:type="dxa"/>
+            <w:tcBorders>
+              <w:left w:val="single" w:sz="2" w:space="0" w:color="000000"/>
+              <w:bottom w:val="single" w:sz="2" w:space="0" w:color="000000"/>
+            </w:tcBorders>
+          </w:tcPr>
+          <w:p>
+            <w:pPr>
+              <w:pStyle w:val="TableContents"/>
+              <w:jc w:val="center"/>
+              <w:rPr/>
+            </w:pPr>
+            <w:r>
+              <w:rPr/>
+              <w:t>$BA</w:t>
+            </w:r>
+          </w:p>
+        </w:tc>
+        <w:tc>
+          <w:tcPr>
+            <w:tcW w:w="2960" w:type="dxa"/>
+            <w:tcBorders>
+              <w:left w:val="single" w:sz="2" w:space="0" w:color="000000"/>
+              <w:bottom w:val="single" w:sz="2" w:space="0" w:color="000000"/>
+              <w:right w:val="single" w:sz="2" w:space="0" w:color="000000"/>
+            </w:tcBorders>
+          </w:tcPr>
+          <w:p>
+            <w:pPr>
+              <w:pStyle w:val="TableContents"/>
+              <w:jc w:val="center"/>
+              <w:rPr/>
+            </w:pPr>
+            <w:r>
+              <w:rPr/>
+              <w:t>Uses 4 consecutive ports.</w:t>
+            </w:r>
+          </w:p>
+        </w:tc>
+      </w:tr>
+      <w:tr>
+        <w:trPr/>
+        <w:tc>
+          <w:tcPr>
+            <w:tcW w:w="2340" w:type="dxa"/>
+            <w:tcBorders>
+              <w:left w:val="single" w:sz="2" w:space="0" w:color="000000"/>
+              <w:bottom w:val="single" w:sz="2" w:space="0" w:color="000000"/>
+            </w:tcBorders>
+          </w:tcPr>
+          <w:p>
+            <w:pPr>
+              <w:pStyle w:val="TableContents"/>
+              <w:jc w:val="center"/>
+              <w:rPr/>
+            </w:pPr>
+            <w:r>
+              <w:rPr/>
+              <w:t>Tan Nano VDP</w:t>
+            </w:r>
+          </w:p>
+        </w:tc>
+        <w:tc>
+          <w:tcPr>
+            <w:tcW w:w="1885" w:type="dxa"/>
+            <w:tcBorders>
+              <w:left w:val="single" w:sz="2" w:space="0" w:color="000000"/>
+              <w:bottom w:val="single" w:sz="2" w:space="0" w:color="000000"/>
+            </w:tcBorders>
+          </w:tcPr>
+          <w:p>
+            <w:pPr>
+              <w:pStyle w:val="TableContents"/>
+              <w:jc w:val="center"/>
+              <w:rPr/>
+            </w:pPr>
+            <w:r>
+              <w:rPr/>
+              <w:t>$98</w:t>
+            </w:r>
+          </w:p>
+        </w:tc>
+        <w:tc>
+          <w:tcPr>
+            <w:tcW w:w="2175" w:type="dxa"/>
+            <w:tcBorders>
+              <w:left w:val="single" w:sz="2" w:space="0" w:color="000000"/>
+              <w:bottom w:val="single" w:sz="2" w:space="0" w:color="000000"/>
+            </w:tcBorders>
+          </w:tcPr>
+          <w:p>
+            <w:pPr>
+              <w:pStyle w:val="TableContents"/>
+              <w:jc w:val="center"/>
+              <w:rPr/>
+            </w:pPr>
+            <w:r>
+              <w:rPr/>
+              <w:t>$B8</w:t>
+            </w:r>
+          </w:p>
+        </w:tc>
+        <w:tc>
+          <w:tcPr>
+            <w:tcW w:w="2960" w:type="dxa"/>
+            <w:tcBorders>
+              <w:left w:val="single" w:sz="2" w:space="0" w:color="000000"/>
+              <w:bottom w:val="single" w:sz="2" w:space="0" w:color="000000"/>
+              <w:right w:val="single" w:sz="2" w:space="0" w:color="000000"/>
+            </w:tcBorders>
+          </w:tcPr>
+          <w:p>
+            <w:pPr>
+              <w:pStyle w:val="TableContents"/>
+              <w:jc w:val="center"/>
+              <w:rPr/>
+            </w:pPr>
+            <w:r>
+              <w:rPr/>
+              <w:t>Uses 4 consecutive ports.</w:t>
+            </w:r>
+          </w:p>
+        </w:tc>
+      </w:tr>
+    </w:tbl>
+    <w:p>
+      <w:pPr>
+        <w:pStyle w:val="normal1"/>
+        <w:rPr>
+          <w:b/>
+          <w:sz w:val="24"/>
+          <w:szCs w:val="24"/>
+        </w:rPr>
       </w:pPr>
       <w:r>
         <w:rPr/>
@@ -8800,6 +9086,19 @@
       <w:szCs w:val="20"/>
     </w:rPr>
   </w:style>
+  <w:style w:type="paragraph" w:styleId="TableHeading">
+    <w:name w:val="Table Heading"/>
+    <w:basedOn w:val="TableContents"/>
+    <w:qFormat/>
+    <w:pPr>
+      <w:suppressLineNumbers/>
+      <w:jc w:val="center"/>
+    </w:pPr>
+    <w:rPr>
+      <w:b/>
+      <w:bCs/>
+    </w:rPr>
+  </w:style>
   <w:style w:type="table" w:default="1" w:styleId="TableNormal">
     <w:name w:val="Table Normal"/>
   </w:style>

</xml_diff>

<commit_message>
Update info on pairing.
</commit_message>
<xml_diff>
--- a/H89MSX/H89-MSX-Board.docx
+++ b/H89MSX/H89-MSX-Board.docx
@@ -50,15 +50,7 @@
       </w:pPr>
       <w:r>
         <w:rPr/>
-        <w:t xml:space="preserve">Last Updated: </w:t>
-      </w:r>
-      <w:r>
-        <w:rPr/>
-        <w:t>26</w:t>
-      </w:r>
-      <w:r>
-        <w:rPr/>
-        <w:t xml:space="preserve"> February 2026</w:t>
+        <w:t>Last Updated: 26 February 2026</w:t>
       </w:r>
     </w:p>
     <w:p>
@@ -5124,21 +5116,7 @@
           <w:b w:val="false"/>
           <w:bCs w:val="false"/>
         </w:rPr>
-        <w:t xml:space="preserve">You will need a suitable device programmer to program it. I programmed mine with a TL866II Plus programmer using the Linux Minipro software. Extract the files from </w:t>
-      </w:r>
-      <w:r>
-        <w:rPr>
-          <w:b w:val="false"/>
-          <w:bCs w:val="false"/>
-        </w:rPr>
-        <w:t>H89-MSX-LS-GAL</w:t>
-      </w:r>
-      <w:r>
-        <w:rPr>
-          <w:b w:val="false"/>
-          <w:bCs w:val="false"/>
-        </w:rPr>
-        <w:t>.zip from reference[9] and program it using the provided JED file, i.e. MSX-H89-DECODER.jed.</w:t>
+        <w:t>You will need a suitable device programmer to program it. I programmed mine with a TL866II Plus programmer using the Linux Minipro software. Extract the files from H89-MSX-LS-GAL.zip from reference[9] and program it using the provided JED file, i.e. MSX-H89-DECODER.jed.</w:t>
       </w:r>
     </w:p>
     <w:p>
@@ -7080,9 +7058,9 @@
         </w:tblCellMar>
       </w:tblPr>
       <w:tblGrid>
-        <w:gridCol w:w="3949"/>
+        <w:gridCol w:w="3948"/>
         <w:gridCol w:w="2896"/>
-        <w:gridCol w:w="2515"/>
+        <w:gridCol w:w="2516"/>
       </w:tblGrid>
       <w:tr>
         <w:trPr>
@@ -7090,7 +7068,7 @@
         </w:trPr>
         <w:tc>
           <w:tcPr>
-            <w:tcW w:w="3949" w:type="dxa"/>
+            <w:tcW w:w="3948" w:type="dxa"/>
             <w:tcBorders>
               <w:top w:val="single" w:sz="2" w:space="0" w:color="000000"/>
               <w:left w:val="single" w:sz="2" w:space="0" w:color="000000"/>
@@ -7132,7 +7110,7 @@
         </w:tc>
         <w:tc>
           <w:tcPr>
-            <w:tcW w:w="2515" w:type="dxa"/>
+            <w:tcW w:w="2516" w:type="dxa"/>
             <w:tcBorders>
               <w:top w:val="single" w:sz="2" w:space="0" w:color="000000"/>
               <w:left w:val="single" w:sz="2" w:space="0" w:color="000000"/>
@@ -7157,7 +7135,7 @@
         <w:trPr/>
         <w:tc>
           <w:tcPr>
-            <w:tcW w:w="3949" w:type="dxa"/>
+            <w:tcW w:w="3948" w:type="dxa"/>
             <w:tcBorders>
               <w:left w:val="single" w:sz="2" w:space="0" w:color="000000"/>
               <w:bottom w:val="single" w:sz="2" w:space="0" w:color="000000"/>
@@ -7197,7 +7175,7 @@
         </w:tc>
         <w:tc>
           <w:tcPr>
-            <w:tcW w:w="2515" w:type="dxa"/>
+            <w:tcW w:w="2516" w:type="dxa"/>
             <w:tcBorders>
               <w:left w:val="single" w:sz="2" w:space="0" w:color="000000"/>
               <w:bottom w:val="single" w:sz="2" w:space="0" w:color="000000"/>
@@ -7221,7 +7199,7 @@
         <w:trPr/>
         <w:tc>
           <w:tcPr>
-            <w:tcW w:w="3949" w:type="dxa"/>
+            <w:tcW w:w="3948" w:type="dxa"/>
             <w:tcBorders>
               <w:left w:val="single" w:sz="2" w:space="0" w:color="000000"/>
               <w:bottom w:val="single" w:sz="2" w:space="0" w:color="000000"/>
@@ -7261,7 +7239,7 @@
         </w:tc>
         <w:tc>
           <w:tcPr>
-            <w:tcW w:w="2515" w:type="dxa"/>
+            <w:tcW w:w="2516" w:type="dxa"/>
             <w:tcBorders>
               <w:left w:val="single" w:sz="2" w:space="0" w:color="000000"/>
               <w:bottom w:val="single" w:sz="2" w:space="0" w:color="000000"/>
@@ -7352,7 +7330,15 @@
       </w:pPr>
       <w:r>
         <w:rPr/>
-        <w:t>If using Bluetooth controllers, pair them with the ESP32. Typically this is done by pressing the small pairing button for three seconds to get the controller to pair. The LEDs will blink and it will vibrate when paired. Make sure that the controllers are charged. See the documentation that came with the controller(s).</w:t>
+        <w:t xml:space="preserve">If using Bluetooth controllers, pair them with the ESP32. </w:t>
+      </w:r>
+      <w:r>
+        <w:rPr/>
+        <w:t xml:space="preserve">Check the instructions that came with your controllers for how to do this (on mine, I had to press the A and HOME keys for 3 seconds). </w:t>
+      </w:r>
+      <w:r>
+        <w:rPr/>
+        <w:t>Make sure that the controllers are charged. See the documentation that came with the controller(s).</w:t>
       </w:r>
     </w:p>
     <w:p>
@@ -7398,246 +7384,245 @@
           <w:b w:val="false"/>
           <w:bCs w:val="false"/>
         </w:rPr>
-        <w:t>A</w:t>
-      </w:r>
+        <w:t>A&gt;</w:t>
+      </w:r>
+      <w:r>
+        <w:rPr>
+          <w:rFonts w:ascii="FreeMono" w:hAnsi="FreeMono"/>
+          <w:b/>
+          <w:bCs/>
+        </w:rPr>
+        <w:t>MSX89 GALAG204.ROM</w:t>
+      </w:r>
+    </w:p>
+    <w:p>
+      <w:pPr>
+        <w:pStyle w:val="normal1"/>
+        <w:rPr>
+          <w:rFonts w:ascii="FreeMono" w:hAnsi="FreeMono"/>
+          <w:b/>
+          <w:bCs/>
+        </w:rPr>
+      </w:pPr>
+      <w:r>
+        <w:rPr>
+          <w:rFonts w:ascii="FreeMono" w:hAnsi="FreeMono"/>
+          <w:b/>
+          <w:bCs/>
+        </w:rPr>
+      </w:r>
+    </w:p>
+    <w:p>
+      <w:pPr>
+        <w:pStyle w:val="normal1"/>
+        <w:rPr>
+          <w:b w:val="false"/>
+          <w:bCs w:val="false"/>
+        </w:rPr>
+      </w:pPr>
       <w:r>
         <w:rPr>
           <w:rFonts w:ascii="FreeMono" w:hAnsi="FreeMono"/>
           <w:b w:val="false"/>
           <w:bCs w:val="false"/>
         </w:rPr>
-        <w:t>&gt;</w:t>
-      </w:r>
-      <w:r>
+        <w:t>MSX89 ROM LOADER</w:t>
+      </w:r>
+    </w:p>
+    <w:p>
+      <w:pPr>
+        <w:pStyle w:val="normal1"/>
+        <w:rPr>
+          <w:b w:val="false"/>
+          <w:bCs w:val="false"/>
+        </w:rPr>
+      </w:pPr>
+      <w:r>
+        <w:rPr>
+          <w:rFonts w:ascii="FreeMono" w:hAnsi="FreeMono"/>
+          <w:b w:val="false"/>
+          <w:bCs w:val="false"/>
+        </w:rPr>
+        <w:t>USAGE: MSX89 GAMEFILE.ROM</w:t>
+      </w:r>
+    </w:p>
+    <w:p>
+      <w:pPr>
+        <w:pStyle w:val="normal1"/>
+        <w:rPr>
+          <w:b w:val="false"/>
+          <w:bCs w:val="false"/>
+        </w:rPr>
+      </w:pPr>
+      <w:r>
+        <w:rPr>
+          <w:rFonts w:ascii="FreeMono" w:hAnsi="FreeMono"/>
+          <w:b w:val="false"/>
+          <w:bCs w:val="false"/>
+        </w:rPr>
+        <w:t>2024 BY LES BIRD</w:t>
+      </w:r>
+    </w:p>
+    <w:p>
+      <w:pPr>
+        <w:pStyle w:val="normal1"/>
+        <w:rPr>
+          <w:b w:val="false"/>
+          <w:bCs w:val="false"/>
+        </w:rPr>
+      </w:pPr>
+      <w:r>
+        <w:rPr>
+          <w:b w:val="false"/>
+          <w:bCs w:val="false"/>
+        </w:rPr>
+      </w:r>
+    </w:p>
+    <w:p>
+      <w:pPr>
+        <w:pStyle w:val="normal1"/>
+        <w:rPr>
+          <w:b w:val="false"/>
+          <w:bCs w:val="false"/>
+        </w:rPr>
+      </w:pPr>
+      <w:r>
+        <w:rPr>
+          <w:rFonts w:ascii="FreeMono" w:hAnsi="FreeMono"/>
+          <w:b w:val="false"/>
+          <w:bCs w:val="false"/>
+        </w:rPr>
+        <w:t>LOADING MSX89-US.ROM BIOS</w:t>
+      </w:r>
+    </w:p>
+    <w:p>
+      <w:pPr>
+        <w:pStyle w:val="normal1"/>
+        <w:rPr>
+          <w:b w:val="false"/>
+          <w:bCs w:val="false"/>
+        </w:rPr>
+      </w:pPr>
+      <w:r>
+        <w:rPr>
+          <w:rFonts w:ascii="FreeMono" w:hAnsi="FreeMono"/>
+          <w:b w:val="false"/>
+          <w:bCs w:val="false"/>
+        </w:rPr>
+        <w:t>……………………………………………………………………</w:t>
+      </w:r>
+    </w:p>
+    <w:p>
+      <w:pPr>
+        <w:pStyle w:val="normal1"/>
+        <w:rPr>
+          <w:b w:val="false"/>
+          <w:bCs w:val="false"/>
+        </w:rPr>
+      </w:pPr>
+      <w:r>
+        <w:rPr>
+          <w:rFonts w:ascii="FreeMono" w:hAnsi="FreeMono"/>
+          <w:b w:val="false"/>
+          <w:bCs w:val="false"/>
+        </w:rPr>
+        <w:t>DONE</w:t>
+      </w:r>
+    </w:p>
+    <w:p>
+      <w:pPr>
+        <w:pStyle w:val="normal1"/>
+        <w:rPr>
+          <w:b w:val="false"/>
+          <w:bCs w:val="false"/>
+        </w:rPr>
+      </w:pPr>
+      <w:r>
+        <w:rPr>
+          <w:b w:val="false"/>
+          <w:bCs w:val="false"/>
+        </w:rPr>
+      </w:r>
+    </w:p>
+    <w:p>
+      <w:pPr>
+        <w:pStyle w:val="normal1"/>
+        <w:rPr>
+          <w:b w:val="false"/>
+          <w:bCs w:val="false"/>
+        </w:rPr>
+      </w:pPr>
+      <w:r>
+        <w:rPr>
+          <w:rFonts w:ascii="FreeMono" w:hAnsi="FreeMono"/>
+          <w:b w:val="false"/>
+          <w:bCs w:val="false"/>
+        </w:rPr>
+        <w:t>LOADING GAME</w:t>
+      </w:r>
+    </w:p>
+    <w:p>
+      <w:pPr>
+        <w:pStyle w:val="normal1"/>
+        <w:rPr>
+          <w:b w:val="false"/>
+          <w:bCs w:val="false"/>
+        </w:rPr>
+      </w:pPr>
+      <w:r>
+        <w:rPr>
+          <w:rFonts w:ascii="FreeMono" w:hAnsi="FreeMono"/>
+          <w:b w:val="false"/>
+          <w:bCs w:val="false"/>
+        </w:rPr>
+        <w:t>……………………………………………………………………</w:t>
+      </w:r>
+    </w:p>
+    <w:p>
+      <w:pPr>
+        <w:pStyle w:val="normal1"/>
+        <w:rPr>
+          <w:rFonts w:ascii="FreeMono" w:hAnsi="FreeMono"/>
+        </w:rPr>
+      </w:pPr>
+      <w:r>
+        <w:rPr>
+          <w:rFonts w:ascii="FreeMono" w:hAnsi="FreeMono"/>
+        </w:rPr>
+      </w:r>
+    </w:p>
+    <w:p>
+      <w:pPr>
+        <w:pStyle w:val="normal1"/>
+        <w:rPr>
+          <w:b w:val="false"/>
+          <w:bCs w:val="false"/>
+        </w:rPr>
+      </w:pPr>
+      <w:r>
+        <w:rPr>
+          <w:rFonts w:ascii="FreeMono" w:hAnsi="FreeMono"/>
+          <w:b w:val="false"/>
+          <w:bCs w:val="false"/>
+        </w:rPr>
+        <w:t>START ADDRESS: 4017</w:t>
+      </w:r>
+    </w:p>
+    <w:p>
+      <w:pPr>
+        <w:pStyle w:val="normal1"/>
         <w:rPr>
           <w:rFonts w:ascii="FreeMono" w:hAnsi="FreeMono"/>
           <w:b/>
           <w:bCs/>
         </w:rPr>
-        <w:t>MSX89 GALAG204.ROM</w:t>
-      </w:r>
-    </w:p>
-    <w:p>
-      <w:pPr>
-        <w:pStyle w:val="normal1"/>
+      </w:pPr>
+      <w:r>
         <w:rPr>
           <w:rFonts w:ascii="FreeMono" w:hAnsi="FreeMono"/>
           <w:b/>
           <w:bCs/>
         </w:rPr>
-      </w:pPr>
-      <w:r>
-        <w:rPr/>
-      </w:r>
-    </w:p>
-    <w:p>
-      <w:pPr>
-        <w:pStyle w:val="normal1"/>
-        <w:rPr>
-          <w:b w:val="false"/>
-          <w:bCs w:val="false"/>
-        </w:rPr>
-      </w:pPr>
-      <w:r>
-        <w:rPr>
-          <w:rFonts w:ascii="FreeMono" w:hAnsi="FreeMono"/>
-          <w:b w:val="false"/>
-          <w:bCs w:val="false"/>
-        </w:rPr>
-        <w:t>MSX89 ROM LOADER</w:t>
-      </w:r>
-    </w:p>
-    <w:p>
-      <w:pPr>
-        <w:pStyle w:val="normal1"/>
-        <w:rPr>
-          <w:b w:val="false"/>
-          <w:bCs w:val="false"/>
-        </w:rPr>
-      </w:pPr>
-      <w:r>
-        <w:rPr>
-          <w:rFonts w:ascii="FreeMono" w:hAnsi="FreeMono"/>
-          <w:b w:val="false"/>
-          <w:bCs w:val="false"/>
-        </w:rPr>
-        <w:t>USAGE: MSX89 GAMEFILE.ROM</w:t>
-      </w:r>
-    </w:p>
-    <w:p>
-      <w:pPr>
-        <w:pStyle w:val="normal1"/>
-        <w:rPr>
-          <w:b w:val="false"/>
-          <w:bCs w:val="false"/>
-        </w:rPr>
-      </w:pPr>
-      <w:r>
-        <w:rPr>
-          <w:rFonts w:ascii="FreeMono" w:hAnsi="FreeMono"/>
-          <w:b w:val="false"/>
-          <w:bCs w:val="false"/>
-        </w:rPr>
-        <w:t>2024 BY LES BIRD</w:t>
-      </w:r>
-    </w:p>
-    <w:p>
-      <w:pPr>
-        <w:pStyle w:val="normal1"/>
-        <w:rPr>
-          <w:b w:val="false"/>
-          <w:bCs w:val="false"/>
-        </w:rPr>
-      </w:pPr>
-      <w:r>
-        <w:rPr>
-          <w:b w:val="false"/>
-          <w:bCs w:val="false"/>
-        </w:rPr>
-      </w:r>
-    </w:p>
-    <w:p>
-      <w:pPr>
-        <w:pStyle w:val="normal1"/>
-        <w:rPr>
-          <w:b w:val="false"/>
-          <w:bCs w:val="false"/>
-        </w:rPr>
-      </w:pPr>
-      <w:r>
-        <w:rPr>
-          <w:rFonts w:ascii="FreeMono" w:hAnsi="FreeMono"/>
-          <w:b w:val="false"/>
-          <w:bCs w:val="false"/>
-        </w:rPr>
-        <w:t>LOADING MSX89-US.ROM BIOS</w:t>
-      </w:r>
-    </w:p>
-    <w:p>
-      <w:pPr>
-        <w:pStyle w:val="normal1"/>
-        <w:rPr>
-          <w:b w:val="false"/>
-          <w:bCs w:val="false"/>
-        </w:rPr>
-      </w:pPr>
-      <w:r>
-        <w:rPr>
-          <w:rFonts w:ascii="FreeMono" w:hAnsi="FreeMono"/>
-          <w:b w:val="false"/>
-          <w:bCs w:val="false"/>
-        </w:rPr>
-        <w:t>……………………………………………………………………</w:t>
-      </w:r>
-    </w:p>
-    <w:p>
-      <w:pPr>
-        <w:pStyle w:val="normal1"/>
-        <w:rPr>
-          <w:b w:val="false"/>
-          <w:bCs w:val="false"/>
-        </w:rPr>
-      </w:pPr>
-      <w:r>
-        <w:rPr>
-          <w:rFonts w:ascii="FreeMono" w:hAnsi="FreeMono"/>
-          <w:b w:val="false"/>
-          <w:bCs w:val="false"/>
-        </w:rPr>
-        <w:t>DONE</w:t>
-      </w:r>
-    </w:p>
-    <w:p>
-      <w:pPr>
-        <w:pStyle w:val="normal1"/>
-        <w:rPr>
-          <w:b w:val="false"/>
-          <w:bCs w:val="false"/>
-        </w:rPr>
-      </w:pPr>
-      <w:r>
-        <w:rPr>
-          <w:b w:val="false"/>
-          <w:bCs w:val="false"/>
-        </w:rPr>
-      </w:r>
-    </w:p>
-    <w:p>
-      <w:pPr>
-        <w:pStyle w:val="normal1"/>
-        <w:rPr>
-          <w:b w:val="false"/>
-          <w:bCs w:val="false"/>
-        </w:rPr>
-      </w:pPr>
-      <w:r>
-        <w:rPr>
-          <w:rFonts w:ascii="FreeMono" w:hAnsi="FreeMono"/>
-          <w:b w:val="false"/>
-          <w:bCs w:val="false"/>
-        </w:rPr>
-        <w:t>LOADING GAME</w:t>
-      </w:r>
-    </w:p>
-    <w:p>
-      <w:pPr>
-        <w:pStyle w:val="normal1"/>
-        <w:rPr>
-          <w:b w:val="false"/>
-          <w:bCs w:val="false"/>
-        </w:rPr>
-      </w:pPr>
-      <w:r>
-        <w:rPr>
-          <w:rFonts w:ascii="FreeMono" w:hAnsi="FreeMono"/>
-          <w:b w:val="false"/>
-          <w:bCs w:val="false"/>
-        </w:rPr>
-        <w:t>……………………………………………………………………</w:t>
-      </w:r>
-    </w:p>
-    <w:p>
-      <w:pPr>
-        <w:pStyle w:val="normal1"/>
-        <w:rPr>
-          <w:rFonts w:ascii="FreeMono" w:hAnsi="FreeMono"/>
-        </w:rPr>
-      </w:pPr>
-      <w:r>
-        <w:rPr>
-          <w:b w:val="false"/>
-          <w:bCs w:val="false"/>
-        </w:rPr>
-      </w:r>
-    </w:p>
-    <w:p>
-      <w:pPr>
-        <w:pStyle w:val="normal1"/>
-        <w:rPr>
-          <w:b w:val="false"/>
-          <w:bCs w:val="false"/>
-        </w:rPr>
-      </w:pPr>
-      <w:r>
-        <w:rPr>
-          <w:rFonts w:ascii="FreeMono" w:hAnsi="FreeMono"/>
-          <w:b w:val="false"/>
-          <w:bCs w:val="false"/>
-        </w:rPr>
-        <w:t>START ADDRESS: 4017</w:t>
-      </w:r>
-    </w:p>
-    <w:p>
-      <w:pPr>
-        <w:pStyle w:val="normal1"/>
-        <w:rPr>
-          <w:rFonts w:ascii="FreeMono" w:hAnsi="FreeMono"/>
-          <w:b/>
-          <w:bCs/>
-        </w:rPr>
-      </w:pPr>
-      <w:r>
-        <w:rPr/>
       </w:r>
     </w:p>
     <w:p>

</xml_diff>

<commit_message>
Update to source of some files.
</commit_message>
<xml_diff>
--- a/H89MSX/H89-MSX-Board.docx
+++ b/H89MSX/H89-MSX-Board.docx
@@ -5831,7 +5831,23 @@
       </w:pPr>
       <w:r>
         <w:rPr/>
-        <w:t>You will need to obtain the CP/M MSX loader program from reference [5], including the BIOS file msx-us.rom and some MSX games from reference [4] and transfer them to your H-89.</w:t>
+        <w:t>You will need to obtain the CP/M MSX loader program from reference</w:t>
+      </w:r>
+      <w:r>
+        <w:rPr/>
+        <w:t>s</w:t>
+      </w:r>
+      <w:r>
+        <w:rPr/>
+        <w:t xml:space="preserve"> [5] </w:t>
+      </w:r>
+      <w:r>
+        <w:rPr/>
+        <w:t>and [10]</w:t>
+      </w:r>
+      <w:r>
+        <w:rPr/>
+        <w:t>, including the BIOS file msx-us.rom and some MSX games from reference [4] and transfer them to your H-89.</w:t>
       </w:r>
     </w:p>
     <w:p>
@@ -7058,8 +7074,8 @@
         </w:tblCellMar>
       </w:tblPr>
       <w:tblGrid>
-        <w:gridCol w:w="3948"/>
-        <w:gridCol w:w="2896"/>
+        <w:gridCol w:w="3947"/>
+        <w:gridCol w:w="2897"/>
         <w:gridCol w:w="2516"/>
       </w:tblGrid>
       <w:tr>
@@ -7068,7 +7084,7 @@
         </w:trPr>
         <w:tc>
           <w:tcPr>
-            <w:tcW w:w="3948" w:type="dxa"/>
+            <w:tcW w:w="3947" w:type="dxa"/>
             <w:tcBorders>
               <w:top w:val="single" w:sz="2" w:space="0" w:color="000000"/>
               <w:left w:val="single" w:sz="2" w:space="0" w:color="000000"/>
@@ -7089,7 +7105,7 @@
         </w:tc>
         <w:tc>
           <w:tcPr>
-            <w:tcW w:w="2896" w:type="dxa"/>
+            <w:tcW w:w="2897" w:type="dxa"/>
             <w:tcBorders>
               <w:top w:val="single" w:sz="2" w:space="0" w:color="000000"/>
               <w:left w:val="single" w:sz="2" w:space="0" w:color="000000"/>
@@ -7135,7 +7151,7 @@
         <w:trPr/>
         <w:tc>
           <w:tcPr>
-            <w:tcW w:w="3948" w:type="dxa"/>
+            <w:tcW w:w="3947" w:type="dxa"/>
             <w:tcBorders>
               <w:left w:val="single" w:sz="2" w:space="0" w:color="000000"/>
               <w:bottom w:val="single" w:sz="2" w:space="0" w:color="000000"/>
@@ -7155,7 +7171,7 @@
         </w:tc>
         <w:tc>
           <w:tcPr>
-            <w:tcW w:w="2896" w:type="dxa"/>
+            <w:tcW w:w="2897" w:type="dxa"/>
             <w:tcBorders>
               <w:left w:val="single" w:sz="2" w:space="0" w:color="000000"/>
               <w:bottom w:val="single" w:sz="2" w:space="0" w:color="000000"/>
@@ -7199,7 +7215,7 @@
         <w:trPr/>
         <w:tc>
           <w:tcPr>
-            <w:tcW w:w="3948" w:type="dxa"/>
+            <w:tcW w:w="3947" w:type="dxa"/>
             <w:tcBorders>
               <w:left w:val="single" w:sz="2" w:space="0" w:color="000000"/>
               <w:bottom w:val="single" w:sz="2" w:space="0" w:color="000000"/>
@@ -7219,7 +7235,7 @@
         </w:tc>
         <w:tc>
           <w:tcPr>
-            <w:tcW w:w="2896" w:type="dxa"/>
+            <w:tcW w:w="2897" w:type="dxa"/>
             <w:tcBorders>
               <w:left w:val="single" w:sz="2" w:space="0" w:color="000000"/>
               <w:bottom w:val="single" w:sz="2" w:space="0" w:color="000000"/>
@@ -7330,15 +7346,7 @@
       </w:pPr>
       <w:r>
         <w:rPr/>
-        <w:t xml:space="preserve">If using Bluetooth controllers, pair them with the ESP32. </w:t>
-      </w:r>
-      <w:r>
-        <w:rPr/>
-        <w:t xml:space="preserve">Check the instructions that came with your controllers for how to do this (on mine, I had to press the A and HOME keys for 3 seconds). </w:t>
-      </w:r>
-      <w:r>
-        <w:rPr/>
-        <w:t>Make sure that the controllers are charged. See the documentation that came with the controller(s).</w:t>
+        <w:t>If using Bluetooth controllers, pair them with the ESP32. Check the instructions that came with your controllers for how to do this (on mine, I had to press the A and HOME keys for 3 seconds). Make sure that the controllers are charged. See the documentation that came with the controller(s).</w:t>
       </w:r>
     </w:p>
     <w:p>

</xml_diff>

<commit_message>
List ports used in octal as well as hex.
</commit_message>
<xml_diff>
--- a/H89MSX/H89-MSX-Board.docx
+++ b/H89MSX/H89-MSX-Board.docx
@@ -50,7 +50,15 @@
       </w:pPr>
       <w:r>
         <w:rPr/>
-        <w:t>Last Updated: 26 February 2026</w:t>
+        <w:t>Last Updated: 2</w:t>
+      </w:r>
+      <w:r>
+        <w:rPr/>
+        <w:t>7</w:t>
+      </w:r>
+      <w:r>
+        <w:rPr/>
+        <w:t xml:space="preserve"> February 2026</w:t>
       </w:r>
     </w:p>
     <w:p>
@@ -5831,23 +5839,7 @@
       </w:pPr>
       <w:r>
         <w:rPr/>
-        <w:t>You will need to obtain the CP/M MSX loader program from reference</w:t>
-      </w:r>
-      <w:r>
-        <w:rPr/>
-        <w:t>s</w:t>
-      </w:r>
-      <w:r>
-        <w:rPr/>
-        <w:t xml:space="preserve"> [5] </w:t>
-      </w:r>
-      <w:r>
-        <w:rPr/>
-        <w:t>and [10]</w:t>
-      </w:r>
-      <w:r>
-        <w:rPr/>
-        <w:t>, including the BIOS file msx-us.rom and some MSX games from reference [4] and transfer them to your H-89.</w:t>
+        <w:t>You will need to obtain the CP/M MSX loader program from references [5] and [10], including the BIOS file msx-us.rom and some MSX games from reference [4] and transfer them to your H-89.</w:t>
       </w:r>
     </w:p>
     <w:p>
@@ -7040,7 +7032,7 @@
           <w:sz w:val="24"/>
           <w:szCs w:val="24"/>
         </w:rPr>
-        <w:t>The base i/o ports (in hex) used by the board are shown below:</w:t>
+        <w:t>The base i/o ports (in hex an d octal) used by the board are shown below:</w:t>
       </w:r>
     </w:p>
     <w:p>
@@ -7185,7 +7177,7 @@
             </w:pPr>
             <w:r>
               <w:rPr/>
-              <w:t>$A0</w:t>
+              <w:t>$A0  240Q</w:t>
             </w:r>
           </w:p>
         </w:tc>
@@ -7206,7 +7198,7 @@
             </w:pPr>
             <w:r>
               <w:rPr/>
-              <w:t>$BA</w:t>
+              <w:t>$BA  272Q</w:t>
             </w:r>
           </w:p>
         </w:tc>
@@ -7249,7 +7241,7 @@
             </w:pPr>
             <w:r>
               <w:rPr/>
-              <w:t>$98</w:t>
+              <w:t>$98  230Q</w:t>
             </w:r>
           </w:p>
         </w:tc>
@@ -7270,7 +7262,7 @@
             </w:pPr>
             <w:r>
               <w:rPr/>
-              <w:t>$B8</w:t>
+              <w:t>$B8  270Q</w:t>
             </w:r>
           </w:p>
         </w:tc>

</xml_diff>

<commit_message>
Add note on HDMI right angle adaptor
</commit_message>
<xml_diff>
--- a/H89MSX/H89-MSX-Board.docx
+++ b/H89MSX/H89-MSX-Board.docx
@@ -50,15 +50,7 @@
       </w:pPr>
       <w:r>
         <w:rPr/>
-        <w:t>Last Updated: 2</w:t>
-      </w:r>
-      <w:r>
-        <w:rPr/>
-        <w:t>7</w:t>
-      </w:r>
-      <w:r>
-        <w:rPr/>
-        <w:t xml:space="preserve"> February 2026</w:t>
+        <w:t>Last Updated: 27 February 2026</w:t>
       </w:r>
     </w:p>
     <w:p>
@@ -5963,7 +5955,11 @@
       </w:pPr>
       <w:r>
         <w:rPr/>
-        <w:t>Connect the HDMI connector of the Tang Nano to an HDMI monitor.</w:t>
+        <w:t xml:space="preserve">Connect the HDMI connector of the Tang Nano to an HDMI monitor. </w:t>
+      </w:r>
+      <w:r>
+        <w:rPr/>
+        <w:t>You may want to use an HDMI right angle adaptor so that the cable does not interfere with the top of the H89 case.</w:t>
       </w:r>
     </w:p>
     <w:p>

</xml_diff>

<commit_message>
Add note about conflict with VDIP RTC.
</commit_message>
<xml_diff>
--- a/H89MSX/H89-MSX-Board.docx
+++ b/H89MSX/H89-MSX-Board.docx
@@ -5883,6 +5883,25 @@
     <w:p>
       <w:pPr>
         <w:pStyle w:val="normal1"/>
+        <w:rPr/>
+      </w:pPr>
+      <w:r>
+        <w:rPr/>
+      </w:r>
+    </w:p>
+    <w:p>
+      <w:pPr>
+        <w:pStyle w:val="normal1"/>
+        <w:rPr/>
+      </w:pPr>
+      <w:r>
+        <w:rPr/>
+        <w:t>If you have an H89 VDIP1 board installed, there is a conflict with the i/o ports used by the VDIP1 real-time clock (RTC) and the PSG chip on the MSX board. To avoid the conflict, you can remove the RTC72421 chip from the VDIP1 board (this losing the real-time clock functionality).</w:t>
+      </w:r>
+    </w:p>
+    <w:p>
+      <w:pPr>
+        <w:pStyle w:val="normal1"/>
         <w:rPr>
           <w:highlight w:val="red"/>
         </w:rPr>
@@ -5955,11 +5974,18 @@
       </w:pPr>
       <w:r>
         <w:rPr/>
-        <w:t xml:space="preserve">Connect the HDMI connector of the Tang Nano to an HDMI monitor. </w:t>
-      </w:r>
-      <w:r>
-        <w:rPr/>
-        <w:t>You may want to use an HDMI right angle adaptor so that the cable does not interfere with the top of the H89 case.</w:t>
+      </w:r>
+    </w:p>
+    <w:p>
+      <w:pPr>
+        <w:pStyle w:val="normal1"/>
+        <w:rPr>
+          <w:highlight w:val="red"/>
+        </w:rPr>
+      </w:pPr>
+      <w:r>
+        <w:rPr/>
+        <w:t>Connect the HDMI connector of the Tang Nano to an HDMI monitor. You may want to use an HDMI right angle adaptor so that the cable does not interfere with the top of the H89 case.</w:t>
       </w:r>
     </w:p>
     <w:p>

</xml_diff>